<commit_message>
Udpated files for 7/22
</commit_message>
<xml_diff>
--- a/MorningEmail/morning_email.docx
+++ b/MorningEmail/morning_email.docx
@@ -7,7 +7,7 @@
         <w:rPr>
           <w:b/>
         </w:rPr>
-        <w:t xml:space="preserve">07/18/2025, 07/19/2025 </w:t>
+        <w:t xml:space="preserve">07/21/2025 </w:t>
       </w:r>
       <w:r>
         <w:rPr>
@@ -16,7 +16,7 @@
         <w:t xml:space="preserve">Adoptions: </w:t>
       </w:r>
       <w:r>
-        <w:t>16</w:t>
+        <w:t>15</w:t>
       </w:r>
       <w:r>
         <w:t xml:space="preserve"> &amp; </w:t>
@@ -28,7 +28,7 @@
         <w:t xml:space="preserve">ITFF: </w:t>
       </w:r>
       <w:r>
-        <w:t>3</w:t>
+        <w:t>2</w:t>
       </w:r>
     </w:p>
     <w:p>
@@ -36,7 +36,7 @@
         <w:pStyle w:val="Heading1"/>
       </w:pPr>
       <w:r>
-        <w:t>Stage Count: 07/21/25</w:t>
+        <w:t>Stage Count: 07/22/25</w:t>
       </w:r>
     </w:p>
     <w:tbl>
@@ -94,7 +94,7 @@
           </w:tcPr>
           <w:p>
             <w:r>
-              <w:t>236</w:t>
+              <w:t>246</w:t>
             </w:r>
           </w:p>
         </w:tc>
@@ -138,7 +138,7 @@
           </w:tcPr>
           <w:p>
             <w:r>
-              <w:t>31</w:t>
+              <w:t>15</w:t>
             </w:r>
           </w:p>
         </w:tc>
@@ -204,7 +204,7 @@
           </w:tcPr>
           <w:p>
             <w:r>
-              <w:t>21</w:t>
+              <w:t>18</w:t>
             </w:r>
           </w:p>
         </w:tc>
@@ -248,7 +248,7 @@
           </w:tcPr>
           <w:p>
             <w:r>
-              <w:t>16</w:t>
+              <w:t>18</w:t>
             </w:r>
           </w:p>
         </w:tc>
@@ -270,7 +270,7 @@
           </w:tcPr>
           <w:p>
             <w:r>
-              <w:t>3</w:t>
+              <w:t>23</w:t>
             </w:r>
           </w:p>
         </w:tc>
@@ -292,7 +292,7 @@
           </w:tcPr>
           <w:p>
             <w:r>
-              <w:t>11</w:t>
+              <w:t>10</w:t>
             </w:r>
           </w:p>
         </w:tc>
@@ -314,7 +314,7 @@
           </w:tcPr>
           <w:p>
             <w:r>
-              <w:t>2</w:t>
+              <w:t>0</w:t>
             </w:r>
           </w:p>
         </w:tc>
@@ -336,7 +336,7 @@
           </w:tcPr>
           <w:p>
             <w:r>
-              <w:t>12</w:t>
+              <w:t>10</w:t>
             </w:r>
           </w:p>
         </w:tc>
@@ -348,7 +348,7 @@
         <w:pStyle w:val="Heading1"/>
       </w:pPr>
       <w:r>
-        <w:t>Occupancy: 07/21/25</w:t>
+        <w:t>Occupancy: 07/22/25</w:t>
       </w:r>
     </w:p>
     <w:p>
@@ -462,7 +462,7 @@
           </w:tcPr>
           <w:p>
             <w:r>
-              <w:t>49</w:t>
+              <w:t>59</w:t>
             </w:r>
           </w:p>
         </w:tc>
@@ -472,7 +472,7 @@
           </w:tcPr>
           <w:p>
             <w:r>
-              <w:t>30</w:t>
+              <w:t>31</w:t>
             </w:r>
           </w:p>
         </w:tc>
@@ -494,7 +494,7 @@
           </w:tcPr>
           <w:p>
             <w:r>
-              <w:t>28</w:t>
+              <w:t>24</w:t>
             </w:r>
           </w:p>
         </w:tc>
@@ -504,7 +504,7 @@
           </w:tcPr>
           <w:p>
             <w:r>
-              <w:t>24</w:t>
+              <w:t>26</w:t>
             </w:r>
           </w:p>
         </w:tc>
@@ -526,7 +526,7 @@
           </w:tcPr>
           <w:p>
             <w:r>
-              <w:t>59</w:t>
+              <w:t>46</w:t>
             </w:r>
           </w:p>
         </w:tc>
@@ -536,7 +536,7 @@
           </w:tcPr>
           <w:p>
             <w:r>
-              <w:t>154</w:t>
+              <w:t>159</w:t>
             </w:r>
           </w:p>
         </w:tc>
@@ -558,7 +558,7 @@
           </w:tcPr>
           <w:p>
             <w:r>
-              <w:t>30</w:t>
+              <w:t>29</w:t>
             </w:r>
           </w:p>
         </w:tc>
@@ -590,7 +590,7 @@
           </w:tcPr>
           <w:p>
             <w:r>
-              <w:t>1</w:t>
+              <w:t>2</w:t>
             </w:r>
           </w:p>
         </w:tc>
@@ -600,7 +600,7 @@
           </w:tcPr>
           <w:p>
             <w:r>
-              <w:t>8</w:t>
+              <w:t>7</w:t>
             </w:r>
           </w:p>
         </w:tc>
@@ -622,7 +622,7 @@
           </w:tcPr>
           <w:p>
             <w:r>
-              <w:t>167</w:t>
+              <w:t>160</w:t>
             </w:r>
           </w:p>
         </w:tc>
@@ -632,7 +632,7 @@
           </w:tcPr>
           <w:p>
             <w:r>
-              <w:t>254</w:t>
+              <w:t>261</w:t>
             </w:r>
           </w:p>
         </w:tc>
@@ -1154,7 +1154,7 @@
           </w:tcPr>
           <w:p>
             <w:r>
-              <w:t>A0058926300</w:t>
+              <w:t>A0058949644</w:t>
             </w:r>
           </w:p>
         </w:tc>
@@ -1164,7 +1164,7 @@
           </w:tcPr>
           <w:p>
             <w:r>
-              <w:t xml:space="preserve">  Cat Isolation 231, Cage 2</w:t>
+              <w:t xml:space="preserve">  Cat Behavior Room I, 02</w:t>
             </w:r>
           </w:p>
         </w:tc>
@@ -1174,7 +1174,7 @@
           </w:tcPr>
           <w:p>
             <w:r>
-              <w:t>2025-07-22</w:t>
+              <w:t>2025-07-25</w:t>
             </w:r>
           </w:p>
         </w:tc>
@@ -1218,7 +1218,7 @@
           </w:tcPr>
           <w:p>
             <w:r>
-              <w:t>A0058909086</w:t>
+              <w:t>A0058949642</w:t>
             </w:r>
           </w:p>
         </w:tc>
@@ -1228,7 +1228,7 @@
           </w:tcPr>
           <w:p>
             <w:r>
-              <w:t xml:space="preserve">  Cat Isolation 235, Cage 2</w:t>
+              <w:t xml:space="preserve">  Cat Isolation 231, Cage 9</w:t>
             </w:r>
           </w:p>
         </w:tc>
@@ -1238,7 +1238,7 @@
           </w:tcPr>
           <w:p>
             <w:r>
-              <w:t>2025-07-19</w:t>
+              <w:t>2025-07-25</w:t>
             </w:r>
           </w:p>
         </w:tc>
@@ -1270,7 +1270,7 @@
           </w:tcPr>
           <w:p>
             <w:r>
-              <w:t>No Review Date</w:t>
+              <w:t>2025-07-25</w:t>
             </w:r>
           </w:p>
         </w:tc>
@@ -1282,7 +1282,7 @@
           </w:tcPr>
           <w:p>
             <w:r>
-              <w:t>A0058905650</w:t>
+              <w:t>A0058947152</w:t>
             </w:r>
           </w:p>
         </w:tc>
@@ -1292,7 +1292,7 @@
           </w:tcPr>
           <w:p>
             <w:r>
-              <w:t xml:space="preserve">  Foster Care Room, 06</w:t>
+              <w:t xml:space="preserve">  Farm, Farm</w:t>
             </w:r>
           </w:p>
         </w:tc>
@@ -1302,7 +1302,7 @@
           </w:tcPr>
           <w:p>
             <w:r>
-              <w:t>2025-07-19</w:t>
+              <w:t>No Review Date</w:t>
             </w:r>
           </w:p>
         </w:tc>
@@ -1346,7 +1346,7 @@
           </w:tcPr>
           <w:p>
             <w:r>
-              <w:t>A0058917468</w:t>
+              <w:t>A0058949657</w:t>
             </w:r>
           </w:p>
         </w:tc>
@@ -1356,7 +1356,7 @@
           </w:tcPr>
           <w:p>
             <w:r>
-              <w:t xml:space="preserve">  ICU, 03 - A</w:t>
+              <w:t xml:space="preserve">  ICU, 05 - B</w:t>
             </w:r>
           </w:p>
         </w:tc>
@@ -1366,7 +1366,7 @@
           </w:tcPr>
           <w:p>
             <w:r>
-              <w:t>2025-07-21</w:t>
+              <w:t>2025-07-25</w:t>
             </w:r>
           </w:p>
         </w:tc>
@@ -1388,7 +1388,7 @@
           </w:tcPr>
           <w:p>
             <w:r>
-              <w:t xml:space="preserve">  Receiving, Receiving</w:t>
+              <w:t xml:space="preserve">  Multi-Animal Holding, Room 229, Multi Animal Holding</w:t>
             </w:r>
           </w:p>
         </w:tc>
@@ -1398,39 +1398,7 @@
           </w:tcPr>
           <w:p>
             <w:r>
-              <w:t>No Review Date</w:t>
-            </w:r>
-          </w:p>
-        </w:tc>
-      </w:tr>
-      <w:tr>
-        <w:tc>
-          <w:tcPr>
-            <w:tcW w:type="dxa" w:w="2880"/>
-          </w:tcPr>
-          <w:p>
-            <w:r>
-              <w:t>A0058947152</w:t>
-            </w:r>
-          </w:p>
-        </w:tc>
-        <w:tc>
-          <w:tcPr>
-            <w:tcW w:type="dxa" w:w="2880"/>
-          </w:tcPr>
-          <w:p>
-            <w:r>
-              <w:t xml:space="preserve">  Receiving, Receiving</w:t>
-            </w:r>
-          </w:p>
-        </w:tc>
-        <w:tc>
-          <w:tcPr>
-            <w:tcW w:type="dxa" w:w="2880"/>
-          </w:tcPr>
-          <w:p>
-            <w:r>
-              <w:t>No Review Date</w:t>
+              <w:t>2025-07-25</w:t>
             </w:r>
           </w:p>
         </w:tc>
@@ -1442,7 +1410,7 @@
         <w:pStyle w:val="Heading1"/>
       </w:pPr>
       <w:r>
-        <w:t>Intake: 07/18/2025, 07/19/2025</w:t>
+        <w:t>Intake: 07/21/2025</w:t>
       </w:r>
     </w:p>
     <w:p>
@@ -1642,9 +1610,7 @@
             <w:tcW w:type="dxa" w:w="1728"/>
           </w:tcPr>
           <w:p>
-            <w:r>
-              <w:t>2</w:t>
-            </w:r>
+            <w:r/>
           </w:p>
         </w:tc>
         <w:tc>
@@ -1673,7 +1639,7 @@
           </w:tcPr>
           <w:p>
             <w:r>
-              <w:t>5</w:t>
+              <w:t>3</w:t>
             </w:r>
           </w:p>
         </w:tc>
@@ -1738,52 +1704,8 @@
             <w:tcW w:type="dxa" w:w="1728"/>
           </w:tcPr>
           <w:p>
-            <w:r/>
-          </w:p>
-        </w:tc>
-        <w:tc>
-          <w:tcPr>
-            <w:tcW w:type="dxa" w:w="1728"/>
-          </w:tcPr>
-          <w:p>
-            <w:r/>
-          </w:p>
-        </w:tc>
-        <w:tc>
-          <w:tcPr>
-            <w:tcW w:type="dxa" w:w="1728"/>
-          </w:tcPr>
-          <w:p>
-            <w:r/>
-          </w:p>
-        </w:tc>
-        <w:tc>
-          <w:tcPr>
-            <w:tcW w:type="dxa" w:w="1728"/>
-          </w:tcPr>
-          <w:p>
-            <w:r/>
-          </w:p>
-        </w:tc>
-      </w:tr>
-      <w:tr>
-        <w:tc>
-          <w:tcPr>
-            <w:tcW w:type="dxa" w:w="1728"/>
-          </w:tcPr>
-          <w:p>
             <w:r>
-              <w:t>Field – OS</w:t>
-            </w:r>
-          </w:p>
-        </w:tc>
-        <w:tc>
-          <w:tcPr>
-            <w:tcW w:type="dxa" w:w="1728"/>
-          </w:tcPr>
-          <w:p>
-            <w:r>
-              <w:t>11</w:t>
+              <w:t>2</w:t>
             </w:r>
           </w:p>
         </w:tc>
@@ -1809,7 +1731,55 @@
           </w:tcPr>
           <w:p>
             <w:r>
-              <w:t>11</w:t>
+              <w:t>2</w:t>
+            </w:r>
+          </w:p>
+        </w:tc>
+      </w:tr>
+      <w:tr>
+        <w:tc>
+          <w:tcPr>
+            <w:tcW w:type="dxa" w:w="1728"/>
+          </w:tcPr>
+          <w:p>
+            <w:r>
+              <w:t>Field – OS</w:t>
+            </w:r>
+          </w:p>
+        </w:tc>
+        <w:tc>
+          <w:tcPr>
+            <w:tcW w:type="dxa" w:w="1728"/>
+          </w:tcPr>
+          <w:p>
+            <w:r>
+              <w:t>9</w:t>
+            </w:r>
+          </w:p>
+        </w:tc>
+        <w:tc>
+          <w:tcPr>
+            <w:tcW w:type="dxa" w:w="1728"/>
+          </w:tcPr>
+          <w:p>
+            <w:r/>
+          </w:p>
+        </w:tc>
+        <w:tc>
+          <w:tcPr>
+            <w:tcW w:type="dxa" w:w="1728"/>
+          </w:tcPr>
+          <w:p>
+            <w:r/>
+          </w:p>
+        </w:tc>
+        <w:tc>
+          <w:tcPr>
+            <w:tcW w:type="dxa" w:w="1728"/>
+          </w:tcPr>
+          <w:p>
+            <w:r>
+              <w:t>9</w:t>
             </w:r>
           </w:p>
         </w:tc>
@@ -2271,7 +2241,7 @@
           </w:tcPr>
           <w:p>
             <w:r>
-              <w:t>1</w:t>
+              <w:t>4</w:t>
             </w:r>
           </w:p>
         </w:tc>
@@ -2297,7 +2267,7 @@
           </w:tcPr>
           <w:p>
             <w:r>
-              <w:t>1</w:t>
+              <w:t>4</w:t>
             </w:r>
           </w:p>
         </w:tc>
@@ -2319,7 +2289,7 @@
           </w:tcPr>
           <w:p>
             <w:r>
-              <w:t>9</w:t>
+              <w:t>6</w:t>
             </w:r>
           </w:p>
         </w:tc>
@@ -2337,7 +2307,7 @@
           </w:tcPr>
           <w:p>
             <w:r>
-              <w:t>2</w:t>
+              <w:t>1</w:t>
             </w:r>
           </w:p>
         </w:tc>
@@ -2347,7 +2317,7 @@
           </w:tcPr>
           <w:p>
             <w:r>
-              <w:t>11</w:t>
+              <w:t>7</w:t>
             </w:r>
           </w:p>
         </w:tc>
@@ -2368,8 +2338,16 @@
             <w:tcW w:type="dxa" w:w="1728"/>
           </w:tcPr>
           <w:p>
+            <w:r/>
+          </w:p>
+        </w:tc>
+        <w:tc>
+          <w:tcPr>
+            <w:tcW w:type="dxa" w:w="1728"/>
+          </w:tcPr>
+          <w:p>
             <w:r>
-              <w:t>3</w:t>
+              <w:t>1</w:t>
             </w:r>
           </w:p>
         </w:tc>
@@ -2386,16 +2364,8 @@
             <w:tcW w:type="dxa" w:w="1728"/>
           </w:tcPr>
           <w:p>
-            <w:r/>
-          </w:p>
-        </w:tc>
-        <w:tc>
-          <w:tcPr>
-            <w:tcW w:type="dxa" w:w="1728"/>
-          </w:tcPr>
-          <w:p>
             <w:r>
-              <w:t>3</w:t>
+              <w:t>1</w:t>
             </w:r>
           </w:p>
         </w:tc>
@@ -2568,7 +2538,9 @@
             <w:tcW w:type="dxa" w:w="1728"/>
           </w:tcPr>
           <w:p>
-            <w:r/>
+            <w:r>
+              <w:t>1</w:t>
+            </w:r>
           </w:p>
         </w:tc>
         <w:tc>
@@ -2576,7 +2548,9 @@
             <w:tcW w:type="dxa" w:w="1728"/>
           </w:tcPr>
           <w:p>
-            <w:r/>
+            <w:r>
+              <w:t>1</w:t>
+            </w:r>
           </w:p>
         </w:tc>
       </w:tr>
@@ -2773,7 +2747,17 @@
           </w:tcPr>
           <w:p>
             <w:r>
-              <w:t>29</w:t>
+              <w:t>24</w:t>
+            </w:r>
+          </w:p>
+        </w:tc>
+        <w:tc>
+          <w:tcPr>
+            <w:tcW w:type="dxa" w:w="1728"/>
+          </w:tcPr>
+          <w:p>
+            <w:r>
+              <w:t>4</w:t>
             </w:r>
           </w:p>
         </w:tc>
@@ -2793,17 +2777,7 @@
           </w:tcPr>
           <w:p>
             <w:r>
-              <w:t>3</w:t>
-            </w:r>
-          </w:p>
-        </w:tc>
-        <w:tc>
-          <w:tcPr>
-            <w:tcW w:type="dxa" w:w="1728"/>
-          </w:tcPr>
-          <w:p>
-            <w:r>
-              <w:t>35</w:t>
+              <w:t>31</w:t>
             </w:r>
           </w:p>
         </w:tc>

</xml_diff>

<commit_message>
Updated for 7.23.25 and attempted to fix rodent foster app
</commit_message>
<xml_diff>
--- a/MorningEmail/morning_email.docx
+++ b/MorningEmail/morning_email.docx
@@ -7,7 +7,7 @@
         <w:rPr>
           <w:b/>
         </w:rPr>
-        <w:t xml:space="preserve">07/21/2025 </w:t>
+        <w:t xml:space="preserve">07/22/2025 </w:t>
       </w:r>
       <w:r>
         <w:rPr>
@@ -16,7 +16,7 @@
         <w:t xml:space="preserve">Adoptions: </w:t>
       </w:r>
       <w:r>
-        <w:t>15</w:t>
+        <w:t>3</w:t>
       </w:r>
       <w:r>
         <w:t xml:space="preserve"> &amp; </w:t>
@@ -28,7 +28,7 @@
         <w:t xml:space="preserve">ITFF: </w:t>
       </w:r>
       <w:r>
-        <w:t>2</w:t>
+        <w:t>1</w:t>
       </w:r>
     </w:p>
     <w:p>
@@ -36,7 +36,7 @@
         <w:pStyle w:val="Heading1"/>
       </w:pPr>
       <w:r>
-        <w:t>Stage Count: 07/22/25</w:t>
+        <w:t>Stage Count: 07/23/25</w:t>
       </w:r>
     </w:p>
     <w:tbl>
@@ -94,7 +94,7 @@
           </w:tcPr>
           <w:p>
             <w:r>
-              <w:t>246</w:t>
+              <w:t>249</w:t>
             </w:r>
           </w:p>
         </w:tc>
@@ -138,7 +138,7 @@
           </w:tcPr>
           <w:p>
             <w:r>
-              <w:t>15</w:t>
+              <w:t>4</w:t>
             </w:r>
           </w:p>
         </w:tc>
@@ -204,7 +204,7 @@
           </w:tcPr>
           <w:p>
             <w:r>
-              <w:t>18</w:t>
+              <w:t>27</w:t>
             </w:r>
           </w:p>
         </w:tc>
@@ -248,7 +248,7 @@
           </w:tcPr>
           <w:p>
             <w:r>
-              <w:t>18</w:t>
+              <w:t>85</w:t>
             </w:r>
           </w:p>
         </w:tc>
@@ -270,7 +270,7 @@
           </w:tcPr>
           <w:p>
             <w:r>
-              <w:t>23</w:t>
+              <w:t>12</w:t>
             </w:r>
           </w:p>
         </w:tc>
@@ -292,7 +292,7 @@
           </w:tcPr>
           <w:p>
             <w:r>
-              <w:t>10</w:t>
+              <w:t>9</w:t>
             </w:r>
           </w:p>
         </w:tc>
@@ -336,7 +336,7 @@
           </w:tcPr>
           <w:p>
             <w:r>
-              <w:t>10</w:t>
+              <w:t>6</w:t>
             </w:r>
           </w:p>
         </w:tc>
@@ -348,7 +348,7 @@
         <w:pStyle w:val="Heading1"/>
       </w:pPr>
       <w:r>
-        <w:t>Occupancy: 07/22/25</w:t>
+        <w:t>Occupancy: 07/23/25</w:t>
       </w:r>
     </w:p>
     <w:p>
@@ -462,7 +462,7 @@
           </w:tcPr>
           <w:p>
             <w:r>
-              <w:t>59</w:t>
+              <w:t>63</w:t>
             </w:r>
           </w:p>
         </w:tc>
@@ -494,7 +494,7 @@
           </w:tcPr>
           <w:p>
             <w:r>
-              <w:t>24</w:t>
+              <w:t>26</w:t>
             </w:r>
           </w:p>
         </w:tc>
@@ -504,7 +504,7 @@
           </w:tcPr>
           <w:p>
             <w:r>
-              <w:t>26</w:t>
+              <w:t>24</w:t>
             </w:r>
           </w:p>
         </w:tc>
@@ -526,7 +526,7 @@
           </w:tcPr>
           <w:p>
             <w:r>
-              <w:t>46</w:t>
+              <w:t>48</w:t>
             </w:r>
           </w:p>
         </w:tc>
@@ -536,7 +536,7 @@
           </w:tcPr>
           <w:p>
             <w:r>
-              <w:t>159</w:t>
+              <w:t>174</w:t>
             </w:r>
           </w:p>
         </w:tc>
@@ -558,7 +558,7 @@
           </w:tcPr>
           <w:p>
             <w:r>
-              <w:t>29</w:t>
+              <w:t>86</w:t>
             </w:r>
           </w:p>
         </w:tc>
@@ -622,7 +622,7 @@
           </w:tcPr>
           <w:p>
             <w:r>
-              <w:t>160</w:t>
+              <w:t>225</w:t>
             </w:r>
           </w:p>
         </w:tc>
@@ -632,7 +632,7 @@
           </w:tcPr>
           <w:p>
             <w:r>
-              <w:t>261</w:t>
+              <w:t>274</w:t>
             </w:r>
           </w:p>
         </w:tc>
@@ -1154,70 +1154,6 @@
           </w:tcPr>
           <w:p>
             <w:r>
-              <w:t>A0058949644</w:t>
-            </w:r>
-          </w:p>
-        </w:tc>
-        <w:tc>
-          <w:tcPr>
-            <w:tcW w:type="dxa" w:w="2880"/>
-          </w:tcPr>
-          <w:p>
-            <w:r>
-              <w:t xml:space="preserve">  Cat Behavior Room I, 02</w:t>
-            </w:r>
-          </w:p>
-        </w:tc>
-        <w:tc>
-          <w:tcPr>
-            <w:tcW w:type="dxa" w:w="2880"/>
-          </w:tcPr>
-          <w:p>
-            <w:r>
-              <w:t>2025-07-25</w:t>
-            </w:r>
-          </w:p>
-        </w:tc>
-      </w:tr>
-      <w:tr>
-        <w:tc>
-          <w:tcPr>
-            <w:tcW w:type="dxa" w:w="2880"/>
-          </w:tcPr>
-          <w:p>
-            <w:r>
-              <w:t>A0058941727</w:t>
-            </w:r>
-          </w:p>
-        </w:tc>
-        <w:tc>
-          <w:tcPr>
-            <w:tcW w:type="dxa" w:w="2880"/>
-          </w:tcPr>
-          <w:p>
-            <w:r>
-              <w:t xml:space="preserve">  Cat Isolation 231, Cage 8</w:t>
-            </w:r>
-          </w:p>
-        </w:tc>
-        <w:tc>
-          <w:tcPr>
-            <w:tcW w:type="dxa" w:w="2880"/>
-          </w:tcPr>
-          <w:p>
-            <w:r>
-              <w:t>2025-07-23</w:t>
-            </w:r>
-          </w:p>
-        </w:tc>
-      </w:tr>
-      <w:tr>
-        <w:tc>
-          <w:tcPr>
-            <w:tcW w:type="dxa" w:w="2880"/>
-          </w:tcPr>
-          <w:p>
-            <w:r>
               <w:t>A0058949642</w:t>
             </w:r>
           </w:p>
@@ -1250,7 +1186,7 @@
           </w:tcPr>
           <w:p>
             <w:r>
-              <w:t>A0058942685</w:t>
+              <w:t>A0058949644</w:t>
             </w:r>
           </w:p>
         </w:tc>
@@ -1260,7 +1196,7 @@
           </w:tcPr>
           <w:p>
             <w:r>
-              <w:t xml:space="preserve">  Farm, Office</w:t>
+              <w:t xml:space="preserve">  Cat Treatment, 02</w:t>
             </w:r>
           </w:p>
         </w:tc>
@@ -1302,39 +1238,7 @@
           </w:tcPr>
           <w:p>
             <w:r>
-              <w:t>No Review Date</w:t>
-            </w:r>
-          </w:p>
-        </w:tc>
-      </w:tr>
-      <w:tr>
-        <w:tc>
-          <w:tcPr>
-            <w:tcW w:type="dxa" w:w="2880"/>
-          </w:tcPr>
-          <w:p>
-            <w:r>
-              <w:t>A0058913425</w:t>
-            </w:r>
-          </w:p>
-        </w:tc>
-        <w:tc>
-          <w:tcPr>
-            <w:tcW w:type="dxa" w:w="2880"/>
-          </w:tcPr>
-          <w:p>
-            <w:r>
-              <w:t xml:space="preserve">  ICU, 01 - B</w:t>
-            </w:r>
-          </w:p>
-        </w:tc>
-        <w:tc>
-          <w:tcPr>
-            <w:tcW w:type="dxa" w:w="2880"/>
-          </w:tcPr>
-          <w:p>
-            <w:r>
-              <w:t>2025-07-22</w:t>
+              <w:t>2025-07-28</w:t>
             </w:r>
           </w:p>
         </w:tc>
@@ -1410,7 +1314,7 @@
         <w:pStyle w:val="Heading1"/>
       </w:pPr>
       <w:r>
-        <w:t>Intake: 07/21/2025</w:t>
+        <w:t>Intake: 07/22/2025</w:t>
       </w:r>
     </w:p>
     <w:p>
@@ -1562,16 +1466,6 @@
             <w:tcW w:type="dxa" w:w="1728"/>
           </w:tcPr>
           <w:p>
-            <w:r>
-              <w:t>2</w:t>
-            </w:r>
-          </w:p>
-        </w:tc>
-        <w:tc>
-          <w:tcPr>
-            <w:tcW w:type="dxa" w:w="1728"/>
-          </w:tcPr>
-          <w:p>
             <w:r/>
           </w:p>
         </w:tc>
@@ -1589,7 +1483,17 @@
           </w:tcPr>
           <w:p>
             <w:r>
-              <w:t>2</w:t>
+              <w:t>6</w:t>
+            </w:r>
+          </w:p>
+        </w:tc>
+        <w:tc>
+          <w:tcPr>
+            <w:tcW w:type="dxa" w:w="1728"/>
+          </w:tcPr>
+          <w:p>
+            <w:r>
+              <w:t>6</w:t>
             </w:r>
           </w:p>
         </w:tc>
@@ -1628,9 +1532,7 @@
             <w:tcW w:type="dxa" w:w="1728"/>
           </w:tcPr>
           <w:p>
-            <w:r>
-              <w:t>1</w:t>
-            </w:r>
+            <w:r/>
           </w:p>
         </w:tc>
         <w:tc>
@@ -1639,7 +1541,7 @@
           </w:tcPr>
           <w:p>
             <w:r>
-              <w:t>3</w:t>
+              <w:t>2</w:t>
             </w:r>
           </w:p>
         </w:tc>
@@ -1705,7 +1607,7 @@
           </w:tcPr>
           <w:p>
             <w:r>
-              <w:t>2</w:t>
+              <w:t>4</w:t>
             </w:r>
           </w:p>
         </w:tc>
@@ -1731,7 +1633,7 @@
           </w:tcPr>
           <w:p>
             <w:r>
-              <w:t>2</w:t>
+              <w:t>4</w:t>
             </w:r>
           </w:p>
         </w:tc>
@@ -1744,16 +1646,6 @@
           <w:p>
             <w:r>
               <w:t>Field – OS</w:t>
-            </w:r>
-          </w:p>
-        </w:tc>
-        <w:tc>
-          <w:tcPr>
-            <w:tcW w:type="dxa" w:w="1728"/>
-          </w:tcPr>
-          <w:p>
-            <w:r>
-              <w:t>9</w:t>
             </w:r>
           </w:p>
         </w:tc>
@@ -1779,7 +1671,17 @@
           </w:tcPr>
           <w:p>
             <w:r>
-              <w:t>9</w:t>
+              <w:t>66</w:t>
+            </w:r>
+          </w:p>
+        </w:tc>
+        <w:tc>
+          <w:tcPr>
+            <w:tcW w:type="dxa" w:w="1728"/>
+          </w:tcPr>
+          <w:p>
+            <w:r>
+              <w:t>66</w:t>
             </w:r>
           </w:p>
         </w:tc>
@@ -1984,7 +1886,9 @@
             <w:tcW w:type="dxa" w:w="1728"/>
           </w:tcPr>
           <w:p>
-            <w:r/>
+            <w:r>
+              <w:t>1</w:t>
+            </w:r>
           </w:p>
         </w:tc>
         <w:tc>
@@ -2000,7 +1904,9 @@
             <w:tcW w:type="dxa" w:w="1728"/>
           </w:tcPr>
           <w:p>
-            <w:r/>
+            <w:r>
+              <w:t>1</w:t>
+            </w:r>
           </w:p>
         </w:tc>
       </w:tr>
@@ -2240,104 +2146,6 @@
             <w:tcW w:type="dxa" w:w="1728"/>
           </w:tcPr>
           <w:p>
-            <w:r>
-              <w:t>4</w:t>
-            </w:r>
-          </w:p>
-        </w:tc>
-        <w:tc>
-          <w:tcPr>
-            <w:tcW w:type="dxa" w:w="1728"/>
-          </w:tcPr>
-          <w:p>
-            <w:r/>
-          </w:p>
-        </w:tc>
-        <w:tc>
-          <w:tcPr>
-            <w:tcW w:type="dxa" w:w="1728"/>
-          </w:tcPr>
-          <w:p>
-            <w:r/>
-          </w:p>
-        </w:tc>
-        <w:tc>
-          <w:tcPr>
-            <w:tcW w:type="dxa" w:w="1728"/>
-          </w:tcPr>
-          <w:p>
-            <w:r>
-              <w:t>4</w:t>
-            </w:r>
-          </w:p>
-        </w:tc>
-      </w:tr>
-      <w:tr>
-        <w:tc>
-          <w:tcPr>
-            <w:tcW w:type="dxa" w:w="1728"/>
-          </w:tcPr>
-          <w:p>
-            <w:r>
-              <w:t>Stray</w:t>
-            </w:r>
-          </w:p>
-        </w:tc>
-        <w:tc>
-          <w:tcPr>
-            <w:tcW w:type="dxa" w:w="1728"/>
-          </w:tcPr>
-          <w:p>
-            <w:r>
-              <w:t>6</w:t>
-            </w:r>
-          </w:p>
-        </w:tc>
-        <w:tc>
-          <w:tcPr>
-            <w:tcW w:type="dxa" w:w="1728"/>
-          </w:tcPr>
-          <w:p>
-            <w:r/>
-          </w:p>
-        </w:tc>
-        <w:tc>
-          <w:tcPr>
-            <w:tcW w:type="dxa" w:w="1728"/>
-          </w:tcPr>
-          <w:p>
-            <w:r>
-              <w:t>1</w:t>
-            </w:r>
-          </w:p>
-        </w:tc>
-        <w:tc>
-          <w:tcPr>
-            <w:tcW w:type="dxa" w:w="1728"/>
-          </w:tcPr>
-          <w:p>
-            <w:r>
-              <w:t>7</w:t>
-            </w:r>
-          </w:p>
-        </w:tc>
-      </w:tr>
-      <w:tr>
-        <w:tc>
-          <w:tcPr>
-            <w:tcW w:type="dxa" w:w="1728"/>
-          </w:tcPr>
-          <w:p>
-            <w:r>
-              <w:t>OTC – OS</w:t>
-            </w:r>
-          </w:p>
-        </w:tc>
-        <w:tc>
-          <w:tcPr>
-            <w:tcW w:type="dxa" w:w="1728"/>
-          </w:tcPr>
-          <w:p>
             <w:r/>
           </w:p>
         </w:tc>
@@ -2366,6 +2174,106 @@
           <w:p>
             <w:r>
               <w:t>1</w:t>
+            </w:r>
+          </w:p>
+        </w:tc>
+      </w:tr>
+      <w:tr>
+        <w:tc>
+          <w:tcPr>
+            <w:tcW w:type="dxa" w:w="1728"/>
+          </w:tcPr>
+          <w:p>
+            <w:r>
+              <w:t>Stray</w:t>
+            </w:r>
+          </w:p>
+        </w:tc>
+        <w:tc>
+          <w:tcPr>
+            <w:tcW w:type="dxa" w:w="1728"/>
+          </w:tcPr>
+          <w:p>
+            <w:r>
+              <w:t>21</w:t>
+            </w:r>
+          </w:p>
+        </w:tc>
+        <w:tc>
+          <w:tcPr>
+            <w:tcW w:type="dxa" w:w="1728"/>
+          </w:tcPr>
+          <w:p>
+            <w:r/>
+          </w:p>
+        </w:tc>
+        <w:tc>
+          <w:tcPr>
+            <w:tcW w:type="dxa" w:w="1728"/>
+          </w:tcPr>
+          <w:p>
+            <w:r/>
+          </w:p>
+        </w:tc>
+        <w:tc>
+          <w:tcPr>
+            <w:tcW w:type="dxa" w:w="1728"/>
+          </w:tcPr>
+          <w:p>
+            <w:r>
+              <w:t>21</w:t>
+            </w:r>
+          </w:p>
+        </w:tc>
+      </w:tr>
+      <w:tr>
+        <w:tc>
+          <w:tcPr>
+            <w:tcW w:type="dxa" w:w="1728"/>
+          </w:tcPr>
+          <w:p>
+            <w:r>
+              <w:t>OTC – OS</w:t>
+            </w:r>
+          </w:p>
+        </w:tc>
+        <w:tc>
+          <w:tcPr>
+            <w:tcW w:type="dxa" w:w="1728"/>
+          </w:tcPr>
+          <w:p>
+            <w:r>
+              <w:t>4</w:t>
+            </w:r>
+          </w:p>
+        </w:tc>
+        <w:tc>
+          <w:tcPr>
+            <w:tcW w:type="dxa" w:w="1728"/>
+          </w:tcPr>
+          <w:p>
+            <w:r>
+              <w:t>1</w:t>
+            </w:r>
+          </w:p>
+        </w:tc>
+        <w:tc>
+          <w:tcPr>
+            <w:tcW w:type="dxa" w:w="1728"/>
+          </w:tcPr>
+          <w:p>
+            <w:r>
+              <w:t>2</w:t>
+            </w:r>
+          </w:p>
+        </w:tc>
+        <w:tc>
+          <w:tcPr>
+            <w:tcW w:type="dxa" w:w="1728"/>
+          </w:tcPr>
+          <w:p>
+            <w:r>
+              <w:t>7</w:t>
             </w:r>
           </w:p>
         </w:tc>
@@ -2538,9 +2446,7 @@
             <w:tcW w:type="dxa" w:w="1728"/>
           </w:tcPr>
           <w:p>
-            <w:r>
-              <w:t>1</w:t>
-            </w:r>
+            <w:r/>
           </w:p>
         </w:tc>
         <w:tc>
@@ -2548,9 +2454,7 @@
             <w:tcW w:type="dxa" w:w="1728"/>
           </w:tcPr>
           <w:p>
-            <w:r>
-              <w:t>1</w:t>
-            </w:r>
+            <w:r/>
           </w:p>
         </w:tc>
       </w:tr>
@@ -2747,7 +2651,7 @@
           </w:tcPr>
           <w:p>
             <w:r>
-              <w:t>24</w:t>
+              <w:t>30</w:t>
             </w:r>
           </w:p>
         </w:tc>
@@ -2757,7 +2661,7 @@
           </w:tcPr>
           <w:p>
             <w:r>
-              <w:t>4</w:t>
+              <w:t>6</w:t>
             </w:r>
           </w:p>
         </w:tc>
@@ -2767,7 +2671,7 @@
           </w:tcPr>
           <w:p>
             <w:r>
-              <w:t>3</w:t>
+              <w:t>74</w:t>
             </w:r>
           </w:p>
         </w:tc>
@@ -2777,7 +2681,7 @@
           </w:tcPr>
           <w:p>
             <w:r>
-              <w:t>31</w:t>
+              <w:t>110</w:t>
             </w:r>
           </w:p>
         </w:tc>

</xml_diff>

<commit_message>
Updated files for 7.28.25
</commit_message>
<xml_diff>
--- a/MorningEmail/morning_email.docx
+++ b/MorningEmail/morning_email.docx
@@ -7,7 +7,7 @@
         <w:rPr>
           <w:b/>
         </w:rPr>
-        <w:t xml:space="preserve">07/24/2025 </w:t>
+        <w:t xml:space="preserve">07/25/2025, 07/26/2025 </w:t>
       </w:r>
       <w:r>
         <w:rPr>
@@ -16,7 +16,7 @@
         <w:t xml:space="preserve">Adoptions: </w:t>
       </w:r>
       <w:r>
-        <w:t>1</w:t>
+        <w:t>13</w:t>
       </w:r>
       <w:r>
         <w:t xml:space="preserve"> &amp; </w:t>
@@ -36,7 +36,7 @@
         <w:pStyle w:val="Heading1"/>
       </w:pPr>
       <w:r>
-        <w:t>Stage Count: 07/25/25</w:t>
+        <w:t>Stage Count: 07/28/25</w:t>
       </w:r>
     </w:p>
     <w:tbl>
@@ -94,7 +94,7 @@
           </w:tcPr>
           <w:p>
             <w:r>
-              <w:t>250</w:t>
+              <w:t>249</w:t>
             </w:r>
           </w:p>
         </w:tc>
@@ -116,7 +116,7 @@
           </w:tcPr>
           <w:p>
             <w:r>
-              <w:t>0</w:t>
+              <w:t>1</w:t>
             </w:r>
           </w:p>
         </w:tc>
@@ -138,7 +138,7 @@
           </w:tcPr>
           <w:p>
             <w:r>
-              <w:t>24</w:t>
+              <w:t>37</w:t>
             </w:r>
           </w:p>
         </w:tc>
@@ -204,7 +204,7 @@
           </w:tcPr>
           <w:p>
             <w:r>
-              <w:t>16</w:t>
+              <w:t>9</w:t>
             </w:r>
           </w:p>
         </w:tc>
@@ -248,7 +248,7 @@
           </w:tcPr>
           <w:p>
             <w:r>
-              <w:t>67</w:t>
+              <w:t>57</w:t>
             </w:r>
           </w:p>
         </w:tc>
@@ -270,7 +270,7 @@
           </w:tcPr>
           <w:p>
             <w:r>
-              <w:t>8</w:t>
+              <w:t>1</w:t>
             </w:r>
           </w:p>
         </w:tc>
@@ -336,7 +336,7 @@
           </w:tcPr>
           <w:p>
             <w:r>
-              <w:t>9</w:t>
+              <w:t>16</w:t>
             </w:r>
           </w:p>
         </w:tc>
@@ -348,7 +348,7 @@
         <w:pStyle w:val="Heading1"/>
       </w:pPr>
       <w:r>
-        <w:t>Occupancy: 07/25/25</w:t>
+        <w:t>Occupancy: 07/28/25</w:t>
       </w:r>
     </w:p>
     <w:p>
@@ -462,7 +462,7 @@
           </w:tcPr>
           <w:p>
             <w:r>
-              <w:t>70</w:t>
+              <w:t>63</w:t>
             </w:r>
           </w:p>
         </w:tc>
@@ -472,7 +472,7 @@
           </w:tcPr>
           <w:p>
             <w:r>
-              <w:t>33</w:t>
+              <w:t>34</w:t>
             </w:r>
           </w:p>
         </w:tc>
@@ -494,7 +494,7 @@
           </w:tcPr>
           <w:p>
             <w:r>
-              <w:t>25</w:t>
+              <w:t>32</w:t>
             </w:r>
           </w:p>
         </w:tc>
@@ -504,7 +504,7 @@
           </w:tcPr>
           <w:p>
             <w:r>
-              <w:t>22</w:t>
+              <w:t>21</w:t>
             </w:r>
           </w:p>
         </w:tc>
@@ -526,7 +526,7 @@
           </w:tcPr>
           <w:p>
             <w:r>
-              <w:t>35</w:t>
+              <w:t>36</w:t>
             </w:r>
           </w:p>
         </w:tc>
@@ -568,7 +568,7 @@
           </w:tcPr>
           <w:p>
             <w:r>
-              <w:t>38</w:t>
+              <w:t>40</w:t>
             </w:r>
           </w:p>
         </w:tc>
@@ -622,7 +622,7 @@
           </w:tcPr>
           <w:p>
             <w:r>
-              <w:t>218</w:t>
+              <w:t>219</w:t>
             </w:r>
           </w:p>
         </w:tc>
@@ -632,7 +632,7 @@
           </w:tcPr>
           <w:p>
             <w:r>
-              <w:t>290</w:t>
+              <w:t>292</w:t>
             </w:r>
           </w:p>
         </w:tc>
@@ -1154,7 +1154,7 @@
           </w:tcPr>
           <w:p>
             <w:r>
-              <w:t>A0058949644</w:t>
+              <w:t>A0058986561</w:t>
             </w:r>
           </w:p>
         </w:tc>
@@ -1164,7 +1164,7 @@
           </w:tcPr>
           <w:p>
             <w:r>
-              <w:t xml:space="preserve">  Cat Treatment, 02</w:t>
+              <w:t xml:space="preserve">  Cat Treatment, 06 - A</w:t>
             </w:r>
           </w:p>
         </w:tc>
@@ -1174,7 +1174,7 @@
           </w:tcPr>
           <w:p>
             <w:r>
-              <w:t>2025-07-25</w:t>
+              <w:t>2025-07-30</w:t>
             </w:r>
           </w:p>
         </w:tc>
@@ -1250,6 +1250,230 @@
           </w:tcPr>
           <w:p>
             <w:r>
+              <w:t>A0058981059</w:t>
+            </w:r>
+          </w:p>
+        </w:tc>
+        <w:tc>
+          <w:tcPr>
+            <w:tcW w:type="dxa" w:w="2880"/>
+          </w:tcPr>
+          <w:p>
+            <w:r>
+              <w:t xml:space="preserve">  ICU, 05 - A</w:t>
+            </w:r>
+          </w:p>
+        </w:tc>
+        <w:tc>
+          <w:tcPr>
+            <w:tcW w:type="dxa" w:w="2880"/>
+          </w:tcPr>
+          <w:p>
+            <w:r>
+              <w:t>2025-07-29</w:t>
+            </w:r>
+          </w:p>
+        </w:tc>
+      </w:tr>
+      <w:tr>
+        <w:tc>
+          <w:tcPr>
+            <w:tcW w:type="dxa" w:w="2880"/>
+          </w:tcPr>
+          <w:p>
+            <w:r>
+              <w:t>A0058981711</w:t>
+            </w:r>
+          </w:p>
+        </w:tc>
+        <w:tc>
+          <w:tcPr>
+            <w:tcW w:type="dxa" w:w="2880"/>
+          </w:tcPr>
+          <w:p>
+            <w:r>
+              <w:t xml:space="preserve">  ICU, 02- B</w:t>
+            </w:r>
+          </w:p>
+        </w:tc>
+        <w:tc>
+          <w:tcPr>
+            <w:tcW w:type="dxa" w:w="2880"/>
+          </w:tcPr>
+          <w:p>
+            <w:r>
+              <w:t>2025-07-30</w:t>
+            </w:r>
+          </w:p>
+        </w:tc>
+      </w:tr>
+      <w:tr>
+        <w:tc>
+          <w:tcPr>
+            <w:tcW w:type="dxa" w:w="2880"/>
+          </w:tcPr>
+          <w:p>
+            <w:r>
+              <w:t>A0058986213</w:t>
+            </w:r>
+          </w:p>
+        </w:tc>
+        <w:tc>
+          <w:tcPr>
+            <w:tcW w:type="dxa" w:w="2880"/>
+          </w:tcPr>
+          <w:p>
+            <w:r>
+              <w:t xml:space="preserve">  ICU, 02 - A</w:t>
+            </w:r>
+          </w:p>
+        </w:tc>
+        <w:tc>
+          <w:tcPr>
+            <w:tcW w:type="dxa" w:w="2880"/>
+          </w:tcPr>
+          <w:p>
+            <w:r>
+              <w:t>2025-08-01</w:t>
+            </w:r>
+          </w:p>
+        </w:tc>
+      </w:tr>
+      <w:tr>
+        <w:tc>
+          <w:tcPr>
+            <w:tcW w:type="dxa" w:w="2880"/>
+          </w:tcPr>
+          <w:p>
+            <w:r>
+              <w:t>A0058988867</w:t>
+            </w:r>
+          </w:p>
+        </w:tc>
+        <w:tc>
+          <w:tcPr>
+            <w:tcW w:type="dxa" w:w="2880"/>
+          </w:tcPr>
+          <w:p>
+            <w:r>
+              <w:t xml:space="preserve">  Large Dog Recovery, 01</w:t>
+            </w:r>
+          </w:p>
+        </w:tc>
+        <w:tc>
+          <w:tcPr>
+            <w:tcW w:type="dxa" w:w="2880"/>
+          </w:tcPr>
+          <w:p>
+            <w:r>
+              <w:t>2025-08-02</w:t>
+            </w:r>
+          </w:p>
+        </w:tc>
+      </w:tr>
+      <w:tr>
+        <w:tc>
+          <w:tcPr>
+            <w:tcW w:type="dxa" w:w="2880"/>
+          </w:tcPr>
+          <w:p>
+            <w:r>
+              <w:t>A0058985403</w:t>
+            </w:r>
+          </w:p>
+        </w:tc>
+        <w:tc>
+          <w:tcPr>
+            <w:tcW w:type="dxa" w:w="2880"/>
+          </w:tcPr>
+          <w:p>
+            <w:r>
+              <w:t xml:space="preserve">  Receiving, Receiving</w:t>
+            </w:r>
+          </w:p>
+        </w:tc>
+        <w:tc>
+          <w:tcPr>
+            <w:tcW w:type="dxa" w:w="2880"/>
+          </w:tcPr>
+          <w:p>
+            <w:r>
+              <w:t>2025-08-01</w:t>
+            </w:r>
+          </w:p>
+        </w:tc>
+      </w:tr>
+      <w:tr>
+        <w:tc>
+          <w:tcPr>
+            <w:tcW w:type="dxa" w:w="2880"/>
+          </w:tcPr>
+          <w:p>
+            <w:r>
+              <w:t>A0058985404</w:t>
+            </w:r>
+          </w:p>
+        </w:tc>
+        <w:tc>
+          <w:tcPr>
+            <w:tcW w:type="dxa" w:w="2880"/>
+          </w:tcPr>
+          <w:p>
+            <w:r>
+              <w:t xml:space="preserve">  Receiving, Receiving</w:t>
+            </w:r>
+          </w:p>
+        </w:tc>
+        <w:tc>
+          <w:tcPr>
+            <w:tcW w:type="dxa" w:w="2880"/>
+          </w:tcPr>
+          <w:p>
+            <w:r>
+              <w:t>2025-08-01</w:t>
+            </w:r>
+          </w:p>
+        </w:tc>
+      </w:tr>
+      <w:tr>
+        <w:tc>
+          <w:tcPr>
+            <w:tcW w:type="dxa" w:w="2880"/>
+          </w:tcPr>
+          <w:p>
+            <w:r>
+              <w:t>A0058985405</w:t>
+            </w:r>
+          </w:p>
+        </w:tc>
+        <w:tc>
+          <w:tcPr>
+            <w:tcW w:type="dxa" w:w="2880"/>
+          </w:tcPr>
+          <w:p>
+            <w:r>
+              <w:t xml:space="preserve">  Receiving, Receiving</w:t>
+            </w:r>
+          </w:p>
+        </w:tc>
+        <w:tc>
+          <w:tcPr>
+            <w:tcW w:type="dxa" w:w="2880"/>
+          </w:tcPr>
+          <w:p>
+            <w:r>
+              <w:t>2025-08-01</w:t>
+            </w:r>
+          </w:p>
+        </w:tc>
+      </w:tr>
+      <w:tr>
+        <w:tc>
+          <w:tcPr>
+            <w:tcW w:type="dxa" w:w="2880"/>
+          </w:tcPr>
+          <w:p>
+            <w:r>
               <w:t>A0058967772</w:t>
             </w:r>
           </w:p>
@@ -1282,7 +1506,7 @@
         <w:pStyle w:val="Heading1"/>
       </w:pPr>
       <w:r>
-        <w:t>Intake: 07/24/2025</w:t>
+        <w:t>Intake: 07/25/2025, 07/26/2025</w:t>
       </w:r>
     </w:p>
     <w:p>
@@ -1386,8 +1610,16 @@
             <w:tcW w:type="dxa" w:w="1728"/>
           </w:tcPr>
           <w:p>
+            <w:r/>
+          </w:p>
+        </w:tc>
+        <w:tc>
+          <w:tcPr>
+            <w:tcW w:type="dxa" w:w="1728"/>
+          </w:tcPr>
+          <w:p>
             <w:r>
-              <w:t>1</w:t>
+              <w:t>5</w:t>
             </w:r>
           </w:p>
         </w:tc>
@@ -1404,16 +1636,8 @@
             <w:tcW w:type="dxa" w:w="1728"/>
           </w:tcPr>
           <w:p>
-            <w:r/>
-          </w:p>
-        </w:tc>
-        <w:tc>
-          <w:tcPr>
-            <w:tcW w:type="dxa" w:w="1728"/>
-          </w:tcPr>
-          <w:p>
             <w:r>
-              <w:t>1</w:t>
+              <w:t>5</w:t>
             </w:r>
           </w:p>
         </w:tc>
@@ -1479,7 +1703,7 @@
           </w:tcPr>
           <w:p>
             <w:r>
-              <w:t>4</w:t>
+              <w:t>2</w:t>
             </w:r>
           </w:p>
         </w:tc>
@@ -1498,7 +1722,9 @@
             <w:tcW w:type="dxa" w:w="1728"/>
           </w:tcPr>
           <w:p>
-            <w:r/>
+            <w:r>
+              <w:t>1</w:t>
+            </w:r>
           </w:p>
         </w:tc>
         <w:tc>
@@ -1507,7 +1733,7 @@
           </w:tcPr>
           <w:p>
             <w:r>
-              <w:t>6</w:t>
+              <w:t>5</w:t>
             </w:r>
           </w:p>
         </w:tc>
@@ -1573,7 +1799,57 @@
           </w:tcPr>
           <w:p>
             <w:r>
-              <w:t>5</w:t>
+              <w:t>8</w:t>
+            </w:r>
+          </w:p>
+        </w:tc>
+        <w:tc>
+          <w:tcPr>
+            <w:tcW w:type="dxa" w:w="1728"/>
+          </w:tcPr>
+          <w:p>
+            <w:r>
+              <w:t>2</w:t>
+            </w:r>
+          </w:p>
+        </w:tc>
+        <w:tc>
+          <w:tcPr>
+            <w:tcW w:type="dxa" w:w="1728"/>
+          </w:tcPr>
+          <w:p>
+            <w:r/>
+          </w:p>
+        </w:tc>
+        <w:tc>
+          <w:tcPr>
+            <w:tcW w:type="dxa" w:w="1728"/>
+          </w:tcPr>
+          <w:p>
+            <w:r>
+              <w:t>10</w:t>
+            </w:r>
+          </w:p>
+        </w:tc>
+      </w:tr>
+      <w:tr>
+        <w:tc>
+          <w:tcPr>
+            <w:tcW w:type="dxa" w:w="1728"/>
+          </w:tcPr>
+          <w:p>
+            <w:r>
+              <w:t>Field – OS</w:t>
+            </w:r>
+          </w:p>
+        </w:tc>
+        <w:tc>
+          <w:tcPr>
+            <w:tcW w:type="dxa" w:w="1728"/>
+          </w:tcPr>
+          <w:p>
+            <w:r>
+              <w:t>1</w:t>
             </w:r>
           </w:p>
         </w:tc>
@@ -1599,7 +1875,7 @@
           </w:tcPr>
           <w:p>
             <w:r>
-              <w:t>5</w:t>
+              <w:t>1</w:t>
             </w:r>
           </w:p>
         </w:tc>
@@ -1611,7 +1887,51 @@
           </w:tcPr>
           <w:p>
             <w:r>
-              <w:t>Field – OS</w:t>
+              <w:t>Seized – Abandoned</w:t>
+            </w:r>
+          </w:p>
+        </w:tc>
+        <w:tc>
+          <w:tcPr>
+            <w:tcW w:type="dxa" w:w="1728"/>
+          </w:tcPr>
+          <w:p>
+            <w:r/>
+          </w:p>
+        </w:tc>
+        <w:tc>
+          <w:tcPr>
+            <w:tcW w:type="dxa" w:w="1728"/>
+          </w:tcPr>
+          <w:p>
+            <w:r/>
+          </w:p>
+        </w:tc>
+        <w:tc>
+          <w:tcPr>
+            <w:tcW w:type="dxa" w:w="1728"/>
+          </w:tcPr>
+          <w:p>
+            <w:r/>
+          </w:p>
+        </w:tc>
+        <w:tc>
+          <w:tcPr>
+            <w:tcW w:type="dxa" w:w="1728"/>
+          </w:tcPr>
+          <w:p>
+            <w:r/>
+          </w:p>
+        </w:tc>
+      </w:tr>
+      <w:tr>
+        <w:tc>
+          <w:tcPr>
+            <w:tcW w:type="dxa" w:w="1728"/>
+          </w:tcPr>
+          <w:p>
+            <w:r>
+              <w:t>Seized – Cruelty</w:t>
             </w:r>
           </w:p>
         </w:tc>
@@ -1649,98 +1969,6 @@
             <w:r>
               <w:t>1</w:t>
             </w:r>
-          </w:p>
-        </w:tc>
-      </w:tr>
-      <w:tr>
-        <w:tc>
-          <w:tcPr>
-            <w:tcW w:type="dxa" w:w="1728"/>
-          </w:tcPr>
-          <w:p>
-            <w:r>
-              <w:t>Seized – Abandoned</w:t>
-            </w:r>
-          </w:p>
-        </w:tc>
-        <w:tc>
-          <w:tcPr>
-            <w:tcW w:type="dxa" w:w="1728"/>
-          </w:tcPr>
-          <w:p>
-            <w:r>
-              <w:t>2</w:t>
-            </w:r>
-          </w:p>
-        </w:tc>
-        <w:tc>
-          <w:tcPr>
-            <w:tcW w:type="dxa" w:w="1728"/>
-          </w:tcPr>
-          <w:p>
-            <w:r/>
-          </w:p>
-        </w:tc>
-        <w:tc>
-          <w:tcPr>
-            <w:tcW w:type="dxa" w:w="1728"/>
-          </w:tcPr>
-          <w:p>
-            <w:r/>
-          </w:p>
-        </w:tc>
-        <w:tc>
-          <w:tcPr>
-            <w:tcW w:type="dxa" w:w="1728"/>
-          </w:tcPr>
-          <w:p>
-            <w:r>
-              <w:t>2</w:t>
-            </w:r>
-          </w:p>
-        </w:tc>
-      </w:tr>
-      <w:tr>
-        <w:tc>
-          <w:tcPr>
-            <w:tcW w:type="dxa" w:w="1728"/>
-          </w:tcPr>
-          <w:p>
-            <w:r>
-              <w:t>Seized – Cruelty</w:t>
-            </w:r>
-          </w:p>
-        </w:tc>
-        <w:tc>
-          <w:tcPr>
-            <w:tcW w:type="dxa" w:w="1728"/>
-          </w:tcPr>
-          <w:p>
-            <w:r/>
-          </w:p>
-        </w:tc>
-        <w:tc>
-          <w:tcPr>
-            <w:tcW w:type="dxa" w:w="1728"/>
-          </w:tcPr>
-          <w:p>
-            <w:r/>
-          </w:p>
-        </w:tc>
-        <w:tc>
-          <w:tcPr>
-            <w:tcW w:type="dxa" w:w="1728"/>
-          </w:tcPr>
-          <w:p>
-            <w:r/>
-          </w:p>
-        </w:tc>
-        <w:tc>
-          <w:tcPr>
-            <w:tcW w:type="dxa" w:w="1728"/>
-          </w:tcPr>
-          <w:p>
-            <w:r/>
           </w:p>
         </w:tc>
       </w:tr>
@@ -2157,7 +2385,7 @@
           </w:tcPr>
           <w:p>
             <w:r>
-              <w:t>11</w:t>
+              <w:t>6</w:t>
             </w:r>
           </w:p>
         </w:tc>
@@ -2174,7 +2402,9 @@
             <w:tcW w:type="dxa" w:w="1728"/>
           </w:tcPr>
           <w:p>
-            <w:r/>
+            <w:r>
+              <w:t>3</w:t>
+            </w:r>
           </w:p>
         </w:tc>
         <w:tc>
@@ -2183,7 +2413,7 @@
           </w:tcPr>
           <w:p>
             <w:r>
-              <w:t>11</w:t>
+              <w:t>9</w:t>
             </w:r>
           </w:p>
         </w:tc>
@@ -2204,8 +2434,16 @@
             <w:tcW w:type="dxa" w:w="1728"/>
           </w:tcPr>
           <w:p>
+            <w:r/>
+          </w:p>
+        </w:tc>
+        <w:tc>
+          <w:tcPr>
+            <w:tcW w:type="dxa" w:w="1728"/>
+          </w:tcPr>
+          <w:p>
             <w:r>
-              <w:t>2</w:t>
+              <w:t>1</w:t>
             </w:r>
           </w:p>
         </w:tc>
@@ -2222,16 +2460,8 @@
             <w:tcW w:type="dxa" w:w="1728"/>
           </w:tcPr>
           <w:p>
-            <w:r/>
-          </w:p>
-        </w:tc>
-        <w:tc>
-          <w:tcPr>
-            <w:tcW w:type="dxa" w:w="1728"/>
-          </w:tcPr>
-          <w:p>
             <w:r>
-              <w:t>2</w:t>
+              <w:t>1</w:t>
             </w:r>
           </w:p>
         </w:tc>
@@ -2341,7 +2571,7 @@
           </w:tcPr>
           <w:p>
             <w:r>
-              <w:t>1</w:t>
+              <w:t>2</w:t>
             </w:r>
           </w:p>
         </w:tc>
@@ -2367,7 +2597,7 @@
           </w:tcPr>
           <w:p>
             <w:r>
-              <w:t>1</w:t>
+              <w:t>2</w:t>
             </w:r>
           </w:p>
         </w:tc>
@@ -2476,9 +2706,7 @@
             <w:tcW w:type="dxa" w:w="1728"/>
           </w:tcPr>
           <w:p>
-            <w:r>
-              <w:t>4</w:t>
-            </w:r>
+            <w:r/>
           </w:p>
         </w:tc>
         <w:tc>
@@ -2502,9 +2730,7 @@
             <w:tcW w:type="dxa" w:w="1728"/>
           </w:tcPr>
           <w:p>
-            <w:r>
-              <w:t>4</w:t>
-            </w:r>
+            <w:r/>
           </w:p>
         </w:tc>
       </w:tr>
@@ -2613,7 +2839,7 @@
           </w:tcPr>
           <w:p>
             <w:r>
-              <w:t>30</w:t>
+              <w:t>19</w:t>
             </w:r>
           </w:p>
         </w:tc>
@@ -2623,7 +2849,7 @@
           </w:tcPr>
           <w:p>
             <w:r>
-              <w:t>3</w:t>
+              <w:t>11</w:t>
             </w:r>
           </w:p>
         </w:tc>
@@ -2632,7 +2858,9 @@
             <w:tcW w:type="dxa" w:w="1728"/>
           </w:tcPr>
           <w:p>
-            <w:r/>
+            <w:r>
+              <w:t>4</w:t>
+            </w:r>
           </w:p>
         </w:tc>
         <w:tc>
@@ -2641,7 +2869,7 @@
           </w:tcPr>
           <w:p>
             <w:r>
-              <w:t>33</w:t>
+              <w:t>34</w:t>
             </w:r>
           </w:p>
         </w:tc>

</xml_diff>

<commit_message>
Updated Morning Email to include outcomes
</commit_message>
<xml_diff>
--- a/MorningEmail/morning_email.docx
+++ b/MorningEmail/morning_email.docx
@@ -7,7 +7,7 @@
         <w:rPr>
           <w:b/>
         </w:rPr>
-        <w:t xml:space="preserve">08/05/2025 </w:t>
+        <w:t xml:space="preserve">08/06/2025 </w:t>
       </w:r>
       <w:r>
         <w:rPr>
@@ -16,7 +16,7 @@
         <w:t xml:space="preserve">Adoptions: </w:t>
       </w:r>
       <w:r>
-        <w:t>13</w:t>
+        <w:t>0</w:t>
       </w:r>
       <w:r>
         <w:t xml:space="preserve"> &amp; </w:t>
@@ -36,7 +36,7 @@
         <w:pStyle w:val="Heading1"/>
       </w:pPr>
       <w:r>
-        <w:t>Stage Count: 08/06/25</w:t>
+        <w:t>Stage Count: 08/07/25</w:t>
       </w:r>
     </w:p>
     <w:tbl>
@@ -94,7 +94,7 @@
           </w:tcPr>
           <w:p>
             <w:r>
-              <w:t>261</w:t>
+              <w:t>264</w:t>
             </w:r>
           </w:p>
         </w:tc>
@@ -116,7 +116,7 @@
           </w:tcPr>
           <w:p>
             <w:r>
-              <w:t>1</w:t>
+              <w:t>2</w:t>
             </w:r>
           </w:p>
         </w:tc>
@@ -138,7 +138,7 @@
           </w:tcPr>
           <w:p>
             <w:r>
-              <w:t>45</w:t>
+              <w:t>32</w:t>
             </w:r>
           </w:p>
         </w:tc>
@@ -248,7 +248,7 @@
           </w:tcPr>
           <w:p>
             <w:r>
-              <w:t>71</w:t>
+              <w:t>69</w:t>
             </w:r>
           </w:p>
         </w:tc>
@@ -270,7 +270,7 @@
           </w:tcPr>
           <w:p>
             <w:r>
-              <w:t>8</w:t>
+              <w:t>1</w:t>
             </w:r>
           </w:p>
         </w:tc>
@@ -292,7 +292,7 @@
           </w:tcPr>
           <w:p>
             <w:r>
-              <w:t>8</w:t>
+              <w:t>7</w:t>
             </w:r>
           </w:p>
         </w:tc>
@@ -336,7 +336,7 @@
           </w:tcPr>
           <w:p>
             <w:r>
-              <w:t>5</w:t>
+              <w:t>14</w:t>
             </w:r>
           </w:p>
         </w:tc>
@@ -348,7 +348,7 @@
         <w:pStyle w:val="Heading1"/>
       </w:pPr>
       <w:r>
-        <w:t>Occupancy: 08/06/25</w:t>
+        <w:t>Occupancy: 08/07/25</w:t>
       </w:r>
     </w:p>
     <w:p>
@@ -462,7 +462,7 @@
           </w:tcPr>
           <w:p>
             <w:r>
-              <w:t>50</w:t>
+              <w:t>45</w:t>
             </w:r>
           </w:p>
         </w:tc>
@@ -472,7 +472,7 @@
           </w:tcPr>
           <w:p>
             <w:r>
-              <w:t>44</w:t>
+              <w:t>45</w:t>
             </w:r>
           </w:p>
         </w:tc>
@@ -494,7 +494,7 @@
           </w:tcPr>
           <w:p>
             <w:r>
-              <w:t>42</w:t>
+              <w:t>45</w:t>
             </w:r>
           </w:p>
         </w:tc>
@@ -504,7 +504,7 @@
           </w:tcPr>
           <w:p>
             <w:r>
-              <w:t>20</w:t>
+              <w:t>19</w:t>
             </w:r>
           </w:p>
         </w:tc>
@@ -526,7 +526,7 @@
           </w:tcPr>
           <w:p>
             <w:r>
-              <w:t>53</w:t>
+              <w:t>52</w:t>
             </w:r>
           </w:p>
         </w:tc>
@@ -558,7 +558,7 @@
           </w:tcPr>
           <w:p>
             <w:r>
-              <w:t>89</w:t>
+              <w:t>88</w:t>
             </w:r>
           </w:p>
         </w:tc>
@@ -590,7 +590,7 @@
           </w:tcPr>
           <w:p>
             <w:r>
-              <w:t>14</w:t>
+              <w:t>19</w:t>
             </w:r>
           </w:p>
         </w:tc>
@@ -600,7 +600,7 @@
           </w:tcPr>
           <w:p>
             <w:r>
-              <w:t>6</w:t>
+              <w:t>8</w:t>
             </w:r>
           </w:p>
         </w:tc>
@@ -622,7 +622,7 @@
           </w:tcPr>
           <w:p>
             <w:r>
-              <w:t>248</w:t>
+              <w:t>249</w:t>
             </w:r>
           </w:p>
         </w:tc>
@@ -632,7 +632,7 @@
           </w:tcPr>
           <w:p>
             <w:r>
-              <w:t>297</w:t>
+              <w:t>299</w:t>
             </w:r>
           </w:p>
         </w:tc>
@@ -1218,7 +1218,7 @@
         <w:pStyle w:val="Heading1"/>
       </w:pPr>
       <w:r>
-        <w:t>Intake: 08/05/2025</w:t>
+        <w:t>Intake: 08/06/2025</w:t>
       </w:r>
     </w:p>
     <w:p>
@@ -2570,6 +2570,800 @@
           <w:p>
             <w:r>
               <w:t>18</w:t>
+            </w:r>
+          </w:p>
+        </w:tc>
+      </w:tr>
+    </w:tbl>
+    <w:p/>
+    <w:p>
+      <w:pPr>
+        <w:pStyle w:val="Heading1"/>
+      </w:pPr>
+      <w:r>
+        <w:t>Outcomes: 08/06/2025</w:t>
+      </w:r>
+    </w:p>
+    <w:tbl>
+      <w:tblPr>
+        <w:tblStyle w:val="TableGrid"/>
+        <w:tblW w:type="auto" w:w="0"/>
+        <w:tblLook w:firstColumn="1" w:firstRow="1" w:lastColumn="0" w:lastRow="0" w:noHBand="0" w:noVBand="1" w:val="04A0"/>
+      </w:tblPr>
+      <w:tblGrid>
+        <w:gridCol w:w="1728"/>
+        <w:gridCol w:w="1728"/>
+        <w:gridCol w:w="1728"/>
+        <w:gridCol w:w="1728"/>
+        <w:gridCol w:w="1728"/>
+      </w:tblGrid>
+      <w:tr>
+        <w:tc>
+          <w:tcPr>
+            <w:tcW w:type="dxa" w:w="1728"/>
+          </w:tcPr>
+          <w:p>
+            <w:r>
+              <w:rPr>
+                <w:b/>
+              </w:rPr>
+              <w:t>Group</w:t>
+            </w:r>
+          </w:p>
+        </w:tc>
+        <w:tc>
+          <w:tcPr>
+            <w:tcW w:type="dxa" w:w="1728"/>
+          </w:tcPr>
+          <w:p>
+            <w:r>
+              <w:rPr>
+                <w:b/>
+              </w:rPr>
+              <w:t>Cat</w:t>
+            </w:r>
+          </w:p>
+        </w:tc>
+        <w:tc>
+          <w:tcPr>
+            <w:tcW w:type="dxa" w:w="1728"/>
+          </w:tcPr>
+          <w:p>
+            <w:r>
+              <w:rPr>
+                <w:b/>
+              </w:rPr>
+              <w:t>Dog</w:t>
+            </w:r>
+          </w:p>
+        </w:tc>
+        <w:tc>
+          <w:tcPr>
+            <w:tcW w:type="dxa" w:w="1728"/>
+          </w:tcPr>
+          <w:p>
+            <w:r>
+              <w:rPr>
+                <w:b/>
+              </w:rPr>
+              <w:t>Other</w:t>
+            </w:r>
+          </w:p>
+        </w:tc>
+        <w:tc>
+          <w:tcPr>
+            <w:tcW w:type="dxa" w:w="1728"/>
+          </w:tcPr>
+          <w:p>
+            <w:r>
+              <w:rPr>
+                <w:b/>
+              </w:rPr>
+              <w:t>Total</w:t>
+            </w:r>
+          </w:p>
+        </w:tc>
+      </w:tr>
+      <w:tr>
+        <w:tc>
+          <w:tcPr>
+            <w:tcW w:type="dxa" w:w="1728"/>
+          </w:tcPr>
+          <w:p>
+            <w:r>
+              <w:t>Adoption - Offsite</w:t>
+            </w:r>
+          </w:p>
+        </w:tc>
+        <w:tc>
+          <w:tcPr>
+            <w:tcW w:type="dxa" w:w="1728"/>
+          </w:tcPr>
+          <w:p>
+            <w:r>
+              <w:t>12</w:t>
+            </w:r>
+          </w:p>
+        </w:tc>
+        <w:tc>
+          <w:tcPr>
+            <w:tcW w:type="dxa" w:w="1728"/>
+          </w:tcPr>
+          <w:p>
+            <w:r/>
+          </w:p>
+        </w:tc>
+        <w:tc>
+          <w:tcPr>
+            <w:tcW w:type="dxa" w:w="1728"/>
+          </w:tcPr>
+          <w:p>
+            <w:r/>
+          </w:p>
+        </w:tc>
+        <w:tc>
+          <w:tcPr>
+            <w:tcW w:type="dxa" w:w="1728"/>
+          </w:tcPr>
+          <w:p>
+            <w:r>
+              <w:t>12</w:t>
+            </w:r>
+          </w:p>
+        </w:tc>
+      </w:tr>
+      <w:tr>
+        <w:tc>
+          <w:tcPr>
+            <w:tcW w:type="dxa" w:w="1728"/>
+          </w:tcPr>
+          <w:p>
+            <w:r>
+              <w:t>Adoption - New Adopter</w:t>
+            </w:r>
+          </w:p>
+        </w:tc>
+        <w:tc>
+          <w:tcPr>
+            <w:tcW w:type="dxa" w:w="1728"/>
+          </w:tcPr>
+          <w:p>
+            <w:r>
+              <w:t>1</w:t>
+            </w:r>
+          </w:p>
+        </w:tc>
+        <w:tc>
+          <w:tcPr>
+            <w:tcW w:type="dxa" w:w="1728"/>
+          </w:tcPr>
+          <w:p>
+            <w:r/>
+          </w:p>
+        </w:tc>
+        <w:tc>
+          <w:tcPr>
+            <w:tcW w:type="dxa" w:w="1728"/>
+          </w:tcPr>
+          <w:p>
+            <w:r/>
+          </w:p>
+        </w:tc>
+        <w:tc>
+          <w:tcPr>
+            <w:tcW w:type="dxa" w:w="1728"/>
+          </w:tcPr>
+          <w:p>
+            <w:r>
+              <w:t>1</w:t>
+            </w:r>
+          </w:p>
+        </w:tc>
+      </w:tr>
+      <w:tr>
+        <w:tc>
+          <w:tcPr>
+            <w:tcW w:type="dxa" w:w="1728"/>
+          </w:tcPr>
+          <w:p>
+            <w:r>
+              <w:t>Adoption - Other</w:t>
+            </w:r>
+          </w:p>
+        </w:tc>
+        <w:tc>
+          <w:tcPr>
+            <w:tcW w:type="dxa" w:w="1728"/>
+          </w:tcPr>
+          <w:p>
+            <w:r/>
+          </w:p>
+        </w:tc>
+        <w:tc>
+          <w:tcPr>
+            <w:tcW w:type="dxa" w:w="1728"/>
+          </w:tcPr>
+          <w:p>
+            <w:r/>
+          </w:p>
+        </w:tc>
+        <w:tc>
+          <w:tcPr>
+            <w:tcW w:type="dxa" w:w="1728"/>
+          </w:tcPr>
+          <w:p>
+            <w:r/>
+          </w:p>
+        </w:tc>
+        <w:tc>
+          <w:tcPr>
+            <w:tcW w:type="dxa" w:w="1728"/>
+          </w:tcPr>
+          <w:p>
+            <w:r/>
+          </w:p>
+        </w:tc>
+      </w:tr>
+      <w:tr>
+        <w:tc>
+          <w:tcPr>
+            <w:tcW w:type="dxa" w:w="1728"/>
+          </w:tcPr>
+          <w:p>
+            <w:r>
+              <w:t>Return to Owner</w:t>
+            </w:r>
+          </w:p>
+        </w:tc>
+        <w:tc>
+          <w:tcPr>
+            <w:tcW w:type="dxa" w:w="1728"/>
+          </w:tcPr>
+          <w:p>
+            <w:r/>
+          </w:p>
+        </w:tc>
+        <w:tc>
+          <w:tcPr>
+            <w:tcW w:type="dxa" w:w="1728"/>
+          </w:tcPr>
+          <w:p>
+            <w:r>
+              <w:t>2</w:t>
+            </w:r>
+          </w:p>
+        </w:tc>
+        <w:tc>
+          <w:tcPr>
+            <w:tcW w:type="dxa" w:w="1728"/>
+          </w:tcPr>
+          <w:p>
+            <w:r/>
+          </w:p>
+        </w:tc>
+        <w:tc>
+          <w:tcPr>
+            <w:tcW w:type="dxa" w:w="1728"/>
+          </w:tcPr>
+          <w:p>
+            <w:r>
+              <w:t>2</w:t>
+            </w:r>
+          </w:p>
+        </w:tc>
+      </w:tr>
+      <w:tr>
+        <w:tc>
+          <w:tcPr>
+            <w:tcW w:type="dxa" w:w="1728"/>
+          </w:tcPr>
+          <w:p>
+            <w:r>
+              <w:t>Transfer Out</w:t>
+            </w:r>
+          </w:p>
+        </w:tc>
+        <w:tc>
+          <w:tcPr>
+            <w:tcW w:type="dxa" w:w="1728"/>
+          </w:tcPr>
+          <w:p>
+            <w:r/>
+          </w:p>
+        </w:tc>
+        <w:tc>
+          <w:tcPr>
+            <w:tcW w:type="dxa" w:w="1728"/>
+          </w:tcPr>
+          <w:p>
+            <w:r/>
+          </w:p>
+        </w:tc>
+        <w:tc>
+          <w:tcPr>
+            <w:tcW w:type="dxa" w:w="1728"/>
+          </w:tcPr>
+          <w:p>
+            <w:r/>
+          </w:p>
+        </w:tc>
+        <w:tc>
+          <w:tcPr>
+            <w:tcW w:type="dxa" w:w="1728"/>
+          </w:tcPr>
+          <w:p>
+            <w:r/>
+          </w:p>
+        </w:tc>
+      </w:tr>
+      <w:tr>
+        <w:tc>
+          <w:tcPr>
+            <w:tcW w:type="dxa" w:w="1728"/>
+          </w:tcPr>
+          <w:p>
+            <w:r>
+              <w:t>Clinic Out</w:t>
+            </w:r>
+          </w:p>
+        </w:tc>
+        <w:tc>
+          <w:tcPr>
+            <w:tcW w:type="dxa" w:w="1728"/>
+          </w:tcPr>
+          <w:p>
+            <w:r/>
+          </w:p>
+        </w:tc>
+        <w:tc>
+          <w:tcPr>
+            <w:tcW w:type="dxa" w:w="1728"/>
+          </w:tcPr>
+          <w:p>
+            <w:r/>
+          </w:p>
+        </w:tc>
+        <w:tc>
+          <w:tcPr>
+            <w:tcW w:type="dxa" w:w="1728"/>
+          </w:tcPr>
+          <w:p>
+            <w:r/>
+          </w:p>
+        </w:tc>
+        <w:tc>
+          <w:tcPr>
+            <w:tcW w:type="dxa" w:w="1728"/>
+          </w:tcPr>
+          <w:p>
+            <w:r/>
+          </w:p>
+        </w:tc>
+      </w:tr>
+      <w:tr>
+        <w:tc>
+          <w:tcPr>
+            <w:tcW w:type="dxa" w:w="1728"/>
+          </w:tcPr>
+          <w:p>
+            <w:r>
+              <w:t>Missing</w:t>
+            </w:r>
+          </w:p>
+        </w:tc>
+        <w:tc>
+          <w:tcPr>
+            <w:tcW w:type="dxa" w:w="1728"/>
+          </w:tcPr>
+          <w:p>
+            <w:r/>
+          </w:p>
+        </w:tc>
+        <w:tc>
+          <w:tcPr>
+            <w:tcW w:type="dxa" w:w="1728"/>
+          </w:tcPr>
+          <w:p>
+            <w:r/>
+          </w:p>
+        </w:tc>
+        <w:tc>
+          <w:tcPr>
+            <w:tcW w:type="dxa" w:w="1728"/>
+          </w:tcPr>
+          <w:p>
+            <w:r/>
+          </w:p>
+        </w:tc>
+        <w:tc>
+          <w:tcPr>
+            <w:tcW w:type="dxa" w:w="1728"/>
+          </w:tcPr>
+          <w:p>
+            <w:r/>
+          </w:p>
+        </w:tc>
+      </w:tr>
+      <w:tr>
+        <w:tc>
+          <w:tcPr>
+            <w:tcW w:type="dxa" w:w="1728"/>
+          </w:tcPr>
+          <w:p>
+            <w:r>
+              <w:t>Wildlife Release</w:t>
+            </w:r>
+          </w:p>
+        </w:tc>
+        <w:tc>
+          <w:tcPr>
+            <w:tcW w:type="dxa" w:w="1728"/>
+          </w:tcPr>
+          <w:p>
+            <w:r/>
+          </w:p>
+        </w:tc>
+        <w:tc>
+          <w:tcPr>
+            <w:tcW w:type="dxa" w:w="1728"/>
+          </w:tcPr>
+          <w:p>
+            <w:r/>
+          </w:p>
+        </w:tc>
+        <w:tc>
+          <w:tcPr>
+            <w:tcW w:type="dxa" w:w="1728"/>
+          </w:tcPr>
+          <w:p>
+            <w:r/>
+          </w:p>
+        </w:tc>
+        <w:tc>
+          <w:tcPr>
+            <w:tcW w:type="dxa" w:w="1728"/>
+          </w:tcPr>
+          <w:p>
+            <w:r/>
+          </w:p>
+        </w:tc>
+      </w:tr>
+      <w:tr>
+        <w:tc>
+          <w:tcPr>
+            <w:tcW w:type="dxa" w:w="1728"/>
+          </w:tcPr>
+          <w:p>
+            <w:r>
+              <w:t>Died</w:t>
+            </w:r>
+          </w:p>
+        </w:tc>
+        <w:tc>
+          <w:tcPr>
+            <w:tcW w:type="dxa" w:w="1728"/>
+          </w:tcPr>
+          <w:p>
+            <w:r>
+              <w:t>1</w:t>
+            </w:r>
+          </w:p>
+        </w:tc>
+        <w:tc>
+          <w:tcPr>
+            <w:tcW w:type="dxa" w:w="1728"/>
+          </w:tcPr>
+          <w:p>
+            <w:r/>
+          </w:p>
+        </w:tc>
+        <w:tc>
+          <w:tcPr>
+            <w:tcW w:type="dxa" w:w="1728"/>
+          </w:tcPr>
+          <w:p>
+            <w:r/>
+          </w:p>
+        </w:tc>
+        <w:tc>
+          <w:tcPr>
+            <w:tcW w:type="dxa" w:w="1728"/>
+          </w:tcPr>
+          <w:p>
+            <w:r>
+              <w:t>1</w:t>
+            </w:r>
+          </w:p>
+        </w:tc>
+      </w:tr>
+      <w:tr>
+        <w:tc>
+          <w:tcPr>
+            <w:tcW w:type="dxa" w:w="1728"/>
+          </w:tcPr>
+          <w:p>
+            <w:r>
+              <w:t>Euthanasia - Requested Sleep</w:t>
+            </w:r>
+          </w:p>
+        </w:tc>
+        <w:tc>
+          <w:tcPr>
+            <w:tcW w:type="dxa" w:w="1728"/>
+          </w:tcPr>
+          <w:p>
+            <w:r>
+              <w:t>1</w:t>
+            </w:r>
+          </w:p>
+        </w:tc>
+        <w:tc>
+          <w:tcPr>
+            <w:tcW w:type="dxa" w:w="1728"/>
+          </w:tcPr>
+          <w:p>
+            <w:r>
+              <w:t>1</w:t>
+            </w:r>
+          </w:p>
+        </w:tc>
+        <w:tc>
+          <w:tcPr>
+            <w:tcW w:type="dxa" w:w="1728"/>
+          </w:tcPr>
+          <w:p>
+            <w:r/>
+          </w:p>
+        </w:tc>
+        <w:tc>
+          <w:tcPr>
+            <w:tcW w:type="dxa" w:w="1728"/>
+          </w:tcPr>
+          <w:p>
+            <w:r>
+              <w:t>2</w:t>
+            </w:r>
+          </w:p>
+        </w:tc>
+      </w:tr>
+      <w:tr>
+        <w:tc>
+          <w:tcPr>
+            <w:tcW w:type="dxa" w:w="1728"/>
+          </w:tcPr>
+          <w:p>
+            <w:r>
+              <w:t>Euthanasia - Humane Reasons</w:t>
+            </w:r>
+          </w:p>
+        </w:tc>
+        <w:tc>
+          <w:tcPr>
+            <w:tcW w:type="dxa" w:w="1728"/>
+          </w:tcPr>
+          <w:p>
+            <w:r>
+              <w:t>1</w:t>
+            </w:r>
+          </w:p>
+        </w:tc>
+        <w:tc>
+          <w:tcPr>
+            <w:tcW w:type="dxa" w:w="1728"/>
+          </w:tcPr>
+          <w:p>
+            <w:r/>
+          </w:p>
+        </w:tc>
+        <w:tc>
+          <w:tcPr>
+            <w:tcW w:type="dxa" w:w="1728"/>
+          </w:tcPr>
+          <w:p>
+            <w:r/>
+          </w:p>
+        </w:tc>
+        <w:tc>
+          <w:tcPr>
+            <w:tcW w:type="dxa" w:w="1728"/>
+          </w:tcPr>
+          <w:p>
+            <w:r>
+              <w:t>1</w:t>
+            </w:r>
+          </w:p>
+        </w:tc>
+      </w:tr>
+      <w:tr>
+        <w:tc>
+          <w:tcPr>
+            <w:tcW w:type="dxa" w:w="1728"/>
+          </w:tcPr>
+          <w:p>
+            <w:r>
+              <w:t>Euthanasia - Other</w:t>
+            </w:r>
+          </w:p>
+        </w:tc>
+        <w:tc>
+          <w:tcPr>
+            <w:tcW w:type="dxa" w:w="1728"/>
+          </w:tcPr>
+          <w:p>
+            <w:r/>
+          </w:p>
+        </w:tc>
+        <w:tc>
+          <w:tcPr>
+            <w:tcW w:type="dxa" w:w="1728"/>
+          </w:tcPr>
+          <w:p>
+            <w:r/>
+          </w:p>
+        </w:tc>
+        <w:tc>
+          <w:tcPr>
+            <w:tcW w:type="dxa" w:w="1728"/>
+          </w:tcPr>
+          <w:p>
+            <w:r>
+              <w:t>10</w:t>
+            </w:r>
+          </w:p>
+        </w:tc>
+        <w:tc>
+          <w:tcPr>
+            <w:tcW w:type="dxa" w:w="1728"/>
+          </w:tcPr>
+          <w:p>
+            <w:r>
+              <w:t>10</w:t>
+            </w:r>
+          </w:p>
+        </w:tc>
+      </w:tr>
+      <w:tr>
+        <w:tc>
+          <w:tcPr>
+            <w:tcW w:type="dxa" w:w="1728"/>
+          </w:tcPr>
+          <w:p>
+            <w:r>
+              <w:t>DOA</w:t>
+            </w:r>
+          </w:p>
+        </w:tc>
+        <w:tc>
+          <w:tcPr>
+            <w:tcW w:type="dxa" w:w="1728"/>
+          </w:tcPr>
+          <w:p>
+            <w:r>
+              <w:t>3</w:t>
+            </w:r>
+          </w:p>
+        </w:tc>
+        <w:tc>
+          <w:tcPr>
+            <w:tcW w:type="dxa" w:w="1728"/>
+          </w:tcPr>
+          <w:p>
+            <w:r/>
+          </w:p>
+        </w:tc>
+        <w:tc>
+          <w:tcPr>
+            <w:tcW w:type="dxa" w:w="1728"/>
+          </w:tcPr>
+          <w:p>
+            <w:r>
+              <w:t>1</w:t>
+            </w:r>
+          </w:p>
+        </w:tc>
+        <w:tc>
+          <w:tcPr>
+            <w:tcW w:type="dxa" w:w="1728"/>
+          </w:tcPr>
+          <w:p>
+            <w:r>
+              <w:t>4</w:t>
+            </w:r>
+          </w:p>
+        </w:tc>
+      </w:tr>
+      <w:tr>
+        <w:tc>
+          <w:tcPr>
+            <w:tcW w:type="dxa" w:w="1728"/>
+          </w:tcPr>
+          <w:p>
+            <w:r>
+              <w:t>Other</w:t>
+            </w:r>
+          </w:p>
+        </w:tc>
+        <w:tc>
+          <w:tcPr>
+            <w:tcW w:type="dxa" w:w="1728"/>
+          </w:tcPr>
+          <w:p>
+            <w:r/>
+          </w:p>
+        </w:tc>
+        <w:tc>
+          <w:tcPr>
+            <w:tcW w:type="dxa" w:w="1728"/>
+          </w:tcPr>
+          <w:p>
+            <w:r/>
+          </w:p>
+        </w:tc>
+        <w:tc>
+          <w:tcPr>
+            <w:tcW w:type="dxa" w:w="1728"/>
+          </w:tcPr>
+          <w:p>
+            <w:r/>
+          </w:p>
+        </w:tc>
+        <w:tc>
+          <w:tcPr>
+            <w:tcW w:type="dxa" w:w="1728"/>
+          </w:tcPr>
+          <w:p>
+            <w:r/>
+          </w:p>
+        </w:tc>
+      </w:tr>
+      <w:tr>
+        <w:tc>
+          <w:tcPr>
+            <w:tcW w:type="dxa" w:w="1728"/>
+          </w:tcPr>
+          <w:p>
+            <w:r>
+              <w:t>TOTAL</w:t>
+            </w:r>
+          </w:p>
+        </w:tc>
+        <w:tc>
+          <w:tcPr>
+            <w:tcW w:type="dxa" w:w="1728"/>
+          </w:tcPr>
+          <w:p>
+            <w:r>
+              <w:t>19</w:t>
+            </w:r>
+          </w:p>
+        </w:tc>
+        <w:tc>
+          <w:tcPr>
+            <w:tcW w:type="dxa" w:w="1728"/>
+          </w:tcPr>
+          <w:p>
+            <w:r>
+              <w:t>3</w:t>
+            </w:r>
+          </w:p>
+        </w:tc>
+        <w:tc>
+          <w:tcPr>
+            <w:tcW w:type="dxa" w:w="1728"/>
+          </w:tcPr>
+          <w:p>
+            <w:r>
+              <w:t>11</w:t>
+            </w:r>
+          </w:p>
+        </w:tc>
+        <w:tc>
+          <w:tcPr>
+            <w:tcW w:type="dxa" w:w="1728"/>
+          </w:tcPr>
+          <w:p>
+            <w:r>
+              <w:t>33</w:t>
             </w:r>
           </w:p>
         </w:tc>

</xml_diff>

<commit_message>
Updated Morning Email - includes RTO and Transfer Out now
</commit_message>
<xml_diff>
--- a/MorningEmail/morning_email.docx
+++ b/MorningEmail/morning_email.docx
@@ -7,7 +7,7 @@
         <w:rPr>
           <w:b/>
         </w:rPr>
-        <w:t xml:space="preserve">08/07/2025 </w:t>
+        <w:t xml:space="preserve">8/7/2025 </w:t>
       </w:r>
       <w:r>
         <w:rPr>
@@ -36,7 +36,7 @@
         <w:pStyle w:val="Heading1"/>
       </w:pPr>
       <w:r>
-        <w:t>Stage Count: 08/08/25</w:t>
+        <w:t>Stage Count: 08/10/25</w:t>
       </w:r>
     </w:p>
     <w:tbl>
@@ -94,7 +94,7 @@
           </w:tcPr>
           <w:p>
             <w:r>
-              <w:t>257</w:t>
+              <w:t>268</w:t>
             </w:r>
           </w:p>
         </w:tc>
@@ -138,7 +138,7 @@
           </w:tcPr>
           <w:p>
             <w:r>
-              <w:t>37</w:t>
+              <w:t>34</w:t>
             </w:r>
           </w:p>
         </w:tc>
@@ -160,7 +160,7 @@
           </w:tcPr>
           <w:p>
             <w:r>
-              <w:t>1</w:t>
+              <w:t>2</w:t>
             </w:r>
           </w:p>
         </w:tc>
@@ -204,7 +204,7 @@
           </w:tcPr>
           <w:p>
             <w:r>
-              <w:t>26</w:t>
+              <w:t>11</w:t>
             </w:r>
           </w:p>
         </w:tc>
@@ -248,7 +248,7 @@
           </w:tcPr>
           <w:p>
             <w:r>
-              <w:t>79</w:t>
+              <w:t>86</w:t>
             </w:r>
           </w:p>
         </w:tc>
@@ -270,7 +270,7 @@
           </w:tcPr>
           <w:p>
             <w:r>
-              <w:t>4</w:t>
+              <w:t>16</w:t>
             </w:r>
           </w:p>
         </w:tc>
@@ -292,7 +292,7 @@
           </w:tcPr>
           <w:p>
             <w:r>
-              <w:t>5</w:t>
+              <w:t>6</w:t>
             </w:r>
           </w:p>
         </w:tc>
@@ -336,7 +336,7 @@
           </w:tcPr>
           <w:p>
             <w:r>
-              <w:t>13</w:t>
+              <w:t>15</w:t>
             </w:r>
           </w:p>
         </w:tc>
@@ -348,7 +348,7 @@
         <w:pStyle w:val="Heading1"/>
       </w:pPr>
       <w:r>
-        <w:t>Occupancy: 08/08/25</w:t>
+        <w:t>Occupancy: 08/10/25</w:t>
       </w:r>
     </w:p>
     <w:p>
@@ -462,7 +462,7 @@
           </w:tcPr>
           <w:p>
             <w:r>
-              <w:t>51</w:t>
+              <w:t>65</w:t>
             </w:r>
           </w:p>
         </w:tc>
@@ -494,7 +494,7 @@
           </w:tcPr>
           <w:p>
             <w:r>
-              <w:t>47</w:t>
+              <w:t>43</w:t>
             </w:r>
           </w:p>
         </w:tc>
@@ -526,7 +526,7 @@
           </w:tcPr>
           <w:p>
             <w:r>
-              <w:t>74</w:t>
+              <w:t>55</w:t>
             </w:r>
           </w:p>
         </w:tc>
@@ -536,7 +536,7 @@
           </w:tcPr>
           <w:p>
             <w:r>
-              <w:t>184</w:t>
+              <w:t>195</w:t>
             </w:r>
           </w:p>
         </w:tc>
@@ -558,7 +558,7 @@
           </w:tcPr>
           <w:p>
             <w:r>
-              <w:t>85</w:t>
+              <w:t>84</w:t>
             </w:r>
           </w:p>
         </w:tc>
@@ -568,7 +568,7 @@
           </w:tcPr>
           <w:p>
             <w:r>
-              <w:t>38</w:t>
+              <w:t>39</w:t>
             </w:r>
           </w:p>
         </w:tc>
@@ -590,7 +590,7 @@
           </w:tcPr>
           <w:p>
             <w:r>
-              <w:t>14</w:t>
+              <w:t>12</w:t>
             </w:r>
           </w:p>
         </w:tc>
@@ -600,7 +600,7 @@
           </w:tcPr>
           <w:p>
             <w:r>
-              <w:t>14</w:t>
+              <w:t>16</w:t>
             </w:r>
           </w:p>
         </w:tc>
@@ -622,7 +622,7 @@
           </w:tcPr>
           <w:p>
             <w:r>
-              <w:t>271</w:t>
+              <w:t>259</w:t>
             </w:r>
           </w:p>
         </w:tc>
@@ -632,7 +632,7 @@
           </w:tcPr>
           <w:p>
             <w:r>
-              <w:t>295</w:t>
+              <w:t>309</w:t>
             </w:r>
           </w:p>
         </w:tc>
@@ -1154,38 +1154,6 @@
           </w:tcPr>
           <w:p>
             <w:r>
-              <w:t>A0059046741</w:t>
-            </w:r>
-          </w:p>
-        </w:tc>
-        <w:tc>
-          <w:tcPr>
-            <w:tcW w:type="dxa" w:w="2880"/>
-          </w:tcPr>
-          <w:p>
-            <w:r>
-              <w:t xml:space="preserve">  Cat Isolation 231, Cage 5</w:t>
-            </w:r>
-          </w:p>
-        </w:tc>
-        <w:tc>
-          <w:tcPr>
-            <w:tcW w:type="dxa" w:w="2880"/>
-          </w:tcPr>
-          <w:p>
-            <w:r>
-              <w:t>2025-08-09</w:t>
-            </w:r>
-          </w:p>
-        </w:tc>
-      </w:tr>
-      <w:tr>
-        <w:tc>
-          <w:tcPr>
-            <w:tcW w:type="dxa" w:w="2880"/>
-          </w:tcPr>
-          <w:p>
-            <w:r>
               <w:t>A0059063708</w:t>
             </w:r>
           </w:p>
@@ -1250,7 +1218,7 @@
         <w:pStyle w:val="Heading1"/>
       </w:pPr>
       <w:r>
-        <w:t>Intake: 08/07/2025</w:t>
+        <w:t>Intake: 8/7/2025</w:t>
       </w:r>
     </w:p>
     <w:p>
@@ -2631,7 +2599,7 @@
         <w:pStyle w:val="Heading1"/>
       </w:pPr>
       <w:r>
-        <w:t>Outcomes: 08/07/2025</w:t>
+        <w:t>RTOs &amp; Transfers: 8/7/2025</w:t>
       </w:r>
     </w:p>
     <w:tbl>
@@ -2710,150 +2678,6 @@
                 <w:b/>
               </w:rPr>
               <w:t>Total</w:t>
-            </w:r>
-          </w:p>
-        </w:tc>
-      </w:tr>
-      <w:tr>
-        <w:tc>
-          <w:tcPr>
-            <w:tcW w:type="dxa" w:w="1728"/>
-          </w:tcPr>
-          <w:p>
-            <w:r>
-              <w:t>Adoption - Offsite</w:t>
-            </w:r>
-          </w:p>
-        </w:tc>
-        <w:tc>
-          <w:tcPr>
-            <w:tcW w:type="dxa" w:w="1728"/>
-          </w:tcPr>
-          <w:p>
-            <w:r/>
-          </w:p>
-        </w:tc>
-        <w:tc>
-          <w:tcPr>
-            <w:tcW w:type="dxa" w:w="1728"/>
-          </w:tcPr>
-          <w:p>
-            <w:r/>
-          </w:p>
-        </w:tc>
-        <w:tc>
-          <w:tcPr>
-            <w:tcW w:type="dxa" w:w="1728"/>
-          </w:tcPr>
-          <w:p>
-            <w:r/>
-          </w:p>
-        </w:tc>
-        <w:tc>
-          <w:tcPr>
-            <w:tcW w:type="dxa" w:w="1728"/>
-          </w:tcPr>
-          <w:p>
-            <w:r/>
-          </w:p>
-        </w:tc>
-      </w:tr>
-      <w:tr>
-        <w:tc>
-          <w:tcPr>
-            <w:tcW w:type="dxa" w:w="1728"/>
-          </w:tcPr>
-          <w:p>
-            <w:r>
-              <w:t>Adoption - New Adopter</w:t>
-            </w:r>
-          </w:p>
-        </w:tc>
-        <w:tc>
-          <w:tcPr>
-            <w:tcW w:type="dxa" w:w="1728"/>
-          </w:tcPr>
-          <w:p>
-            <w:r>
-              <w:t>1</w:t>
-            </w:r>
-          </w:p>
-        </w:tc>
-        <w:tc>
-          <w:tcPr>
-            <w:tcW w:type="dxa" w:w="1728"/>
-          </w:tcPr>
-          <w:p>
-            <w:r>
-              <w:t>1</w:t>
-            </w:r>
-          </w:p>
-        </w:tc>
-        <w:tc>
-          <w:tcPr>
-            <w:tcW w:type="dxa" w:w="1728"/>
-          </w:tcPr>
-          <w:p>
-            <w:r/>
-          </w:p>
-        </w:tc>
-        <w:tc>
-          <w:tcPr>
-            <w:tcW w:type="dxa" w:w="1728"/>
-          </w:tcPr>
-          <w:p>
-            <w:r>
-              <w:t>2</w:t>
-            </w:r>
-          </w:p>
-        </w:tc>
-      </w:tr>
-      <w:tr>
-        <w:tc>
-          <w:tcPr>
-            <w:tcW w:type="dxa" w:w="1728"/>
-          </w:tcPr>
-          <w:p>
-            <w:r>
-              <w:t>Adoption - Other</w:t>
-            </w:r>
-          </w:p>
-        </w:tc>
-        <w:tc>
-          <w:tcPr>
-            <w:tcW w:type="dxa" w:w="1728"/>
-          </w:tcPr>
-          <w:p>
-            <w:r>
-              <w:t>2</w:t>
-            </w:r>
-          </w:p>
-        </w:tc>
-        <w:tc>
-          <w:tcPr>
-            <w:tcW w:type="dxa" w:w="1728"/>
-          </w:tcPr>
-          <w:p>
-            <w:r/>
-          </w:p>
-        </w:tc>
-        <w:tc>
-          <w:tcPr>
-            <w:tcW w:type="dxa" w:w="1728"/>
-          </w:tcPr>
-          <w:p>
-            <w:r>
-              <w:t>2</w:t>
-            </w:r>
-          </w:p>
-        </w:tc>
-        <w:tc>
-          <w:tcPr>
-            <w:tcW w:type="dxa" w:w="1728"/>
-          </w:tcPr>
-          <w:p>
-            <w:r>
-              <w:t>4</w:t>
             </w:r>
           </w:p>
         </w:tc>
@@ -2957,7 +2781,7 @@
           </w:tcPr>
           <w:p>
             <w:r>
-              <w:t>Clinic Out</w:t>
+              <w:t>TOTAL</w:t>
             </w:r>
           </w:p>
         </w:tc>
@@ -2967,136 +2791,6 @@
           </w:tcPr>
           <w:p>
             <w:r/>
-          </w:p>
-        </w:tc>
-        <w:tc>
-          <w:tcPr>
-            <w:tcW w:type="dxa" w:w="1728"/>
-          </w:tcPr>
-          <w:p>
-            <w:r>
-              <w:t>1</w:t>
-            </w:r>
-          </w:p>
-        </w:tc>
-        <w:tc>
-          <w:tcPr>
-            <w:tcW w:type="dxa" w:w="1728"/>
-          </w:tcPr>
-          <w:p>
-            <w:r>
-              <w:t>2</w:t>
-            </w:r>
-          </w:p>
-        </w:tc>
-        <w:tc>
-          <w:tcPr>
-            <w:tcW w:type="dxa" w:w="1728"/>
-          </w:tcPr>
-          <w:p>
-            <w:r>
-              <w:t>3</w:t>
-            </w:r>
-          </w:p>
-        </w:tc>
-      </w:tr>
-      <w:tr>
-        <w:tc>
-          <w:tcPr>
-            <w:tcW w:type="dxa" w:w="1728"/>
-          </w:tcPr>
-          <w:p>
-            <w:r>
-              <w:t>Missing</w:t>
-            </w:r>
-          </w:p>
-        </w:tc>
-        <w:tc>
-          <w:tcPr>
-            <w:tcW w:type="dxa" w:w="1728"/>
-          </w:tcPr>
-          <w:p>
-            <w:r/>
-          </w:p>
-        </w:tc>
-        <w:tc>
-          <w:tcPr>
-            <w:tcW w:type="dxa" w:w="1728"/>
-          </w:tcPr>
-          <w:p>
-            <w:r/>
-          </w:p>
-        </w:tc>
-        <w:tc>
-          <w:tcPr>
-            <w:tcW w:type="dxa" w:w="1728"/>
-          </w:tcPr>
-          <w:p>
-            <w:r/>
-          </w:p>
-        </w:tc>
-        <w:tc>
-          <w:tcPr>
-            <w:tcW w:type="dxa" w:w="1728"/>
-          </w:tcPr>
-          <w:p>
-            <w:r/>
-          </w:p>
-        </w:tc>
-      </w:tr>
-      <w:tr>
-        <w:tc>
-          <w:tcPr>
-            <w:tcW w:type="dxa" w:w="1728"/>
-          </w:tcPr>
-          <w:p>
-            <w:r>
-              <w:t>Wildlife Release</w:t>
-            </w:r>
-          </w:p>
-        </w:tc>
-        <w:tc>
-          <w:tcPr>
-            <w:tcW w:type="dxa" w:w="1728"/>
-          </w:tcPr>
-          <w:p>
-            <w:r/>
-          </w:p>
-        </w:tc>
-        <w:tc>
-          <w:tcPr>
-            <w:tcW w:type="dxa" w:w="1728"/>
-          </w:tcPr>
-          <w:p>
-            <w:r/>
-          </w:p>
-        </w:tc>
-        <w:tc>
-          <w:tcPr>
-            <w:tcW w:type="dxa" w:w="1728"/>
-          </w:tcPr>
-          <w:p>
-            <w:r/>
-          </w:p>
-        </w:tc>
-        <w:tc>
-          <w:tcPr>
-            <w:tcW w:type="dxa" w:w="1728"/>
-          </w:tcPr>
-          <w:p>
-            <w:r/>
-          </w:p>
-        </w:tc>
-      </w:tr>
-      <w:tr>
-        <w:tc>
-          <w:tcPr>
-            <w:tcW w:type="dxa" w:w="1728"/>
-          </w:tcPr>
-          <w:p>
-            <w:r>
-              <w:t>Died</w:t>
-            </w:r>
           </w:p>
         </w:tc>
         <w:tc>
@@ -3124,306 +2818,6 @@
           <w:p>
             <w:r>
               <w:t>1</w:t>
-            </w:r>
-          </w:p>
-        </w:tc>
-        <w:tc>
-          <w:tcPr>
-            <w:tcW w:type="dxa" w:w="1728"/>
-          </w:tcPr>
-          <w:p>
-            <w:r>
-              <w:t>2</w:t>
-            </w:r>
-          </w:p>
-        </w:tc>
-      </w:tr>
-      <w:tr>
-        <w:tc>
-          <w:tcPr>
-            <w:tcW w:type="dxa" w:w="1728"/>
-          </w:tcPr>
-          <w:p>
-            <w:r>
-              <w:t>Euthanasia - Requested Sleep</w:t>
-            </w:r>
-          </w:p>
-        </w:tc>
-        <w:tc>
-          <w:tcPr>
-            <w:tcW w:type="dxa" w:w="1728"/>
-          </w:tcPr>
-          <w:p>
-            <w:r>
-              <w:t>1</w:t>
-            </w:r>
-          </w:p>
-        </w:tc>
-        <w:tc>
-          <w:tcPr>
-            <w:tcW w:type="dxa" w:w="1728"/>
-          </w:tcPr>
-          <w:p>
-            <w:r>
-              <w:t>2</w:t>
-            </w:r>
-          </w:p>
-        </w:tc>
-        <w:tc>
-          <w:tcPr>
-            <w:tcW w:type="dxa" w:w="1728"/>
-          </w:tcPr>
-          <w:p>
-            <w:r>
-              <w:t>1</w:t>
-            </w:r>
-          </w:p>
-        </w:tc>
-        <w:tc>
-          <w:tcPr>
-            <w:tcW w:type="dxa" w:w="1728"/>
-          </w:tcPr>
-          <w:p>
-            <w:r>
-              <w:t>4</w:t>
-            </w:r>
-          </w:p>
-        </w:tc>
-      </w:tr>
-      <w:tr>
-        <w:tc>
-          <w:tcPr>
-            <w:tcW w:type="dxa" w:w="1728"/>
-          </w:tcPr>
-          <w:p>
-            <w:r>
-              <w:t>Euthanasia - Humane Reasons</w:t>
-            </w:r>
-          </w:p>
-        </w:tc>
-        <w:tc>
-          <w:tcPr>
-            <w:tcW w:type="dxa" w:w="1728"/>
-          </w:tcPr>
-          <w:p>
-            <w:r>
-              <w:t>2</w:t>
-            </w:r>
-          </w:p>
-        </w:tc>
-        <w:tc>
-          <w:tcPr>
-            <w:tcW w:type="dxa" w:w="1728"/>
-          </w:tcPr>
-          <w:p>
-            <w:r/>
-          </w:p>
-        </w:tc>
-        <w:tc>
-          <w:tcPr>
-            <w:tcW w:type="dxa" w:w="1728"/>
-          </w:tcPr>
-          <w:p>
-            <w:r/>
-          </w:p>
-        </w:tc>
-        <w:tc>
-          <w:tcPr>
-            <w:tcW w:type="dxa" w:w="1728"/>
-          </w:tcPr>
-          <w:p>
-            <w:r>
-              <w:t>2</w:t>
-            </w:r>
-          </w:p>
-        </w:tc>
-      </w:tr>
-      <w:tr>
-        <w:tc>
-          <w:tcPr>
-            <w:tcW w:type="dxa" w:w="1728"/>
-          </w:tcPr>
-          <w:p>
-            <w:r>
-              <w:t>Euthanasia - Other</w:t>
-            </w:r>
-          </w:p>
-        </w:tc>
-        <w:tc>
-          <w:tcPr>
-            <w:tcW w:type="dxa" w:w="1728"/>
-          </w:tcPr>
-          <w:p>
-            <w:r>
-              <w:t>1</w:t>
-            </w:r>
-          </w:p>
-        </w:tc>
-        <w:tc>
-          <w:tcPr>
-            <w:tcW w:type="dxa" w:w="1728"/>
-          </w:tcPr>
-          <w:p>
-            <w:r>
-              <w:t>1</w:t>
-            </w:r>
-          </w:p>
-        </w:tc>
-        <w:tc>
-          <w:tcPr>
-            <w:tcW w:type="dxa" w:w="1728"/>
-          </w:tcPr>
-          <w:p>
-            <w:r/>
-          </w:p>
-        </w:tc>
-        <w:tc>
-          <w:tcPr>
-            <w:tcW w:type="dxa" w:w="1728"/>
-          </w:tcPr>
-          <w:p>
-            <w:r>
-              <w:t>2</w:t>
-            </w:r>
-          </w:p>
-        </w:tc>
-      </w:tr>
-      <w:tr>
-        <w:tc>
-          <w:tcPr>
-            <w:tcW w:type="dxa" w:w="1728"/>
-          </w:tcPr>
-          <w:p>
-            <w:r>
-              <w:t>DOA</w:t>
-            </w:r>
-          </w:p>
-        </w:tc>
-        <w:tc>
-          <w:tcPr>
-            <w:tcW w:type="dxa" w:w="1728"/>
-          </w:tcPr>
-          <w:p>
-            <w:r/>
-          </w:p>
-        </w:tc>
-        <w:tc>
-          <w:tcPr>
-            <w:tcW w:type="dxa" w:w="1728"/>
-          </w:tcPr>
-          <w:p>
-            <w:r/>
-          </w:p>
-        </w:tc>
-        <w:tc>
-          <w:tcPr>
-            <w:tcW w:type="dxa" w:w="1728"/>
-          </w:tcPr>
-          <w:p>
-            <w:r/>
-          </w:p>
-        </w:tc>
-        <w:tc>
-          <w:tcPr>
-            <w:tcW w:type="dxa" w:w="1728"/>
-          </w:tcPr>
-          <w:p>
-            <w:r/>
-          </w:p>
-        </w:tc>
-      </w:tr>
-      <w:tr>
-        <w:tc>
-          <w:tcPr>
-            <w:tcW w:type="dxa" w:w="1728"/>
-          </w:tcPr>
-          <w:p>
-            <w:r>
-              <w:t>Other</w:t>
-            </w:r>
-          </w:p>
-        </w:tc>
-        <w:tc>
-          <w:tcPr>
-            <w:tcW w:type="dxa" w:w="1728"/>
-          </w:tcPr>
-          <w:p>
-            <w:r/>
-          </w:p>
-        </w:tc>
-        <w:tc>
-          <w:tcPr>
-            <w:tcW w:type="dxa" w:w="1728"/>
-          </w:tcPr>
-          <w:p>
-            <w:r/>
-          </w:p>
-        </w:tc>
-        <w:tc>
-          <w:tcPr>
-            <w:tcW w:type="dxa" w:w="1728"/>
-          </w:tcPr>
-          <w:p>
-            <w:r/>
-          </w:p>
-        </w:tc>
-        <w:tc>
-          <w:tcPr>
-            <w:tcW w:type="dxa" w:w="1728"/>
-          </w:tcPr>
-          <w:p>
-            <w:r/>
-          </w:p>
-        </w:tc>
-      </w:tr>
-      <w:tr>
-        <w:tc>
-          <w:tcPr>
-            <w:tcW w:type="dxa" w:w="1728"/>
-          </w:tcPr>
-          <w:p>
-            <w:r>
-              <w:t>TOTAL</w:t>
-            </w:r>
-          </w:p>
-        </w:tc>
-        <w:tc>
-          <w:tcPr>
-            <w:tcW w:type="dxa" w:w="1728"/>
-          </w:tcPr>
-          <w:p>
-            <w:r>
-              <w:t>8</w:t>
-            </w:r>
-          </w:p>
-        </w:tc>
-        <w:tc>
-          <w:tcPr>
-            <w:tcW w:type="dxa" w:w="1728"/>
-          </w:tcPr>
-          <w:p>
-            <w:r>
-              <w:t>6</w:t>
-            </w:r>
-          </w:p>
-        </w:tc>
-        <w:tc>
-          <w:tcPr>
-            <w:tcW w:type="dxa" w:w="1728"/>
-          </w:tcPr>
-          <w:p>
-            <w:r>
-              <w:t>6</w:t>
-            </w:r>
-          </w:p>
-        </w:tc>
-        <w:tc>
-          <w:tcPr>
-            <w:tcW w:type="dxa" w:w="1728"/>
-          </w:tcPr>
-          <w:p>
-            <w:r>
-              <w:t>20</w:t>
             </w:r>
           </w:p>
         </w:tc>

</xml_diff>

<commit_message>
Updated for 8.12 and Pathways
</commit_message>
<xml_diff>
--- a/MorningEmail/morning_email.docx
+++ b/MorningEmail/morning_email.docx
@@ -7,7 +7,7 @@
         <w:rPr>
           <w:b/>
         </w:rPr>
-        <w:t xml:space="preserve">08/08/2025, 08/09/2025 </w:t>
+        <w:t xml:space="preserve">08/11/2025 </w:t>
       </w:r>
       <w:r>
         <w:rPr>
@@ -16,7 +16,7 @@
         <w:t xml:space="preserve">Adoptions: </w:t>
       </w:r>
       <w:r>
-        <w:t>13</w:t>
+        <w:t>2</w:t>
       </w:r>
       <w:r>
         <w:t xml:space="preserve"> &amp; </w:t>
@@ -28,7 +28,7 @@
         <w:t xml:space="preserve">ITFF: </w:t>
       </w:r>
       <w:r>
-        <w:t>3</w:t>
+        <w:t>1</w:t>
       </w:r>
     </w:p>
     <w:p>
@@ -36,7 +36,7 @@
         <w:pStyle w:val="Heading1"/>
       </w:pPr>
       <w:r>
-        <w:t>Stage Count: 08/11/25</w:t>
+        <w:t>Stage Count: 08/12/25</w:t>
       </w:r>
     </w:p>
     <w:tbl>
@@ -94,7 +94,7 @@
           </w:tcPr>
           <w:p>
             <w:r>
-              <w:t>267</w:t>
+              <w:t>269</w:t>
             </w:r>
           </w:p>
         </w:tc>
@@ -138,7 +138,7 @@
           </w:tcPr>
           <w:p>
             <w:r>
-              <w:t>36</w:t>
+              <w:t>30</w:t>
             </w:r>
           </w:p>
         </w:tc>
@@ -204,7 +204,7 @@
           </w:tcPr>
           <w:p>
             <w:r>
-              <w:t>16</w:t>
+              <w:t>10</w:t>
             </w:r>
           </w:p>
         </w:tc>
@@ -248,7 +248,7 @@
           </w:tcPr>
           <w:p>
             <w:r>
-              <w:t>86</w:t>
+              <w:t>90</w:t>
             </w:r>
           </w:p>
         </w:tc>
@@ -270,7 +270,7 @@
           </w:tcPr>
           <w:p>
             <w:r>
-              <w:t>1</w:t>
+              <w:t>17</w:t>
             </w:r>
           </w:p>
         </w:tc>
@@ -292,7 +292,7 @@
           </w:tcPr>
           <w:p>
             <w:r>
-              <w:t>6</w:t>
+              <w:t>4</w:t>
             </w:r>
           </w:p>
         </w:tc>
@@ -336,7 +336,7 @@
           </w:tcPr>
           <w:p>
             <w:r>
-              <w:t>18</w:t>
+              <w:t>22</w:t>
             </w:r>
           </w:p>
         </w:tc>
@@ -348,7 +348,7 @@
         <w:pStyle w:val="Heading1"/>
       </w:pPr>
       <w:r>
-        <w:t>Occupancy: 08/11/25</w:t>
+        <w:t>Occupancy: 08/12/25</w:t>
       </w:r>
     </w:p>
     <w:p>
@@ -462,7 +462,7 @@
           </w:tcPr>
           <w:p>
             <w:r>
-              <w:t>67</w:t>
+              <w:t>71</w:t>
             </w:r>
           </w:p>
         </w:tc>
@@ -472,7 +472,7 @@
           </w:tcPr>
           <w:p>
             <w:r>
-              <w:t>42</w:t>
+              <w:t>41</w:t>
             </w:r>
           </w:p>
         </w:tc>
@@ -494,7 +494,7 @@
           </w:tcPr>
           <w:p>
             <w:r>
-              <w:t>44</w:t>
+              <w:t>46</w:t>
             </w:r>
           </w:p>
         </w:tc>
@@ -526,7 +526,7 @@
           </w:tcPr>
           <w:p>
             <w:r>
-              <w:t>63</w:t>
+              <w:t>62</w:t>
             </w:r>
           </w:p>
         </w:tc>
@@ -536,7 +536,7 @@
           </w:tcPr>
           <w:p>
             <w:r>
-              <w:t>192</w:t>
+              <w:t>199</w:t>
             </w:r>
           </w:p>
         </w:tc>
@@ -558,7 +558,7 @@
           </w:tcPr>
           <w:p>
             <w:r>
-              <w:t>86</w:t>
+              <w:t>88</w:t>
             </w:r>
           </w:p>
         </w:tc>
@@ -622,7 +622,7 @@
           </w:tcPr>
           <w:p>
             <w:r>
-              <w:t>278</w:t>
+              <w:t>285</w:t>
             </w:r>
           </w:p>
         </w:tc>
@@ -632,7 +632,7 @@
           </w:tcPr>
           <w:p>
             <w:r>
-              <w:t>308</w:t>
+              <w:t>314</w:t>
             </w:r>
           </w:p>
         </w:tc>
@@ -1154,7 +1154,7 @@
           </w:tcPr>
           <w:p>
             <w:r>
-              <w:t>A0059063708</w:t>
+              <w:t>A0059086071</w:t>
             </w:r>
           </w:p>
         </w:tc>
@@ -1164,7 +1164,7 @@
           </w:tcPr>
           <w:p>
             <w:r>
-              <w:t xml:space="preserve">  Cat Isolation 231, Cage 4</w:t>
+              <w:t xml:space="preserve">  Cat Treatment, 05 - B</w:t>
             </w:r>
           </w:p>
         </w:tc>
@@ -1174,71 +1174,7 @@
           </w:tcPr>
           <w:p>
             <w:r>
-              <w:t>2025-08-12</w:t>
-            </w:r>
-          </w:p>
-        </w:tc>
-      </w:tr>
-      <w:tr>
-        <w:tc>
-          <w:tcPr>
-            <w:tcW w:type="dxa" w:w="2880"/>
-          </w:tcPr>
-          <w:p>
-            <w:r>
-              <w:t>A0059073515</w:t>
-            </w:r>
-          </w:p>
-        </w:tc>
-        <w:tc>
-          <w:tcPr>
-            <w:tcW w:type="dxa" w:w="2880"/>
-          </w:tcPr>
-          <w:p>
-            <w:r>
-              <w:t xml:space="preserve">  Cat Isolation 231, Cage 3</w:t>
-            </w:r>
-          </w:p>
-        </w:tc>
-        <w:tc>
-          <w:tcPr>
-            <w:tcW w:type="dxa" w:w="2880"/>
-          </w:tcPr>
-          <w:p>
-            <w:r>
-              <w:t>2025-08-12</w:t>
-            </w:r>
-          </w:p>
-        </w:tc>
-      </w:tr>
-      <w:tr>
-        <w:tc>
-          <w:tcPr>
-            <w:tcW w:type="dxa" w:w="2880"/>
-          </w:tcPr>
-          <w:p>
-            <w:r>
-              <w:t>A0059067638</w:t>
-            </w:r>
-          </w:p>
-        </w:tc>
-        <w:tc>
-          <w:tcPr>
-            <w:tcW w:type="dxa" w:w="2880"/>
-          </w:tcPr>
-          <w:p>
-            <w:r>
-              <w:t xml:space="preserve">  Cat Treatment, 02</w:t>
-            </w:r>
-          </w:p>
-        </w:tc>
-        <w:tc>
-          <w:tcPr>
-            <w:tcW w:type="dxa" w:w="2880"/>
-          </w:tcPr>
-          <w:p>
-            <w:r>
-              <w:t>2025-08-12</w:t>
+              <w:t>2025-08-15</w:t>
             </w:r>
           </w:p>
         </w:tc>
@@ -1410,7 +1346,7 @@
         <w:pStyle w:val="Heading1"/>
       </w:pPr>
       <w:r>
-        <w:t>Intake: 08/08/2025, 08/09/2025</w:t>
+        <w:t>Intake: 08/11/2025</w:t>
       </w:r>
     </w:p>
     <w:p>
@@ -1515,7 +1451,57 @@
           </w:tcPr>
           <w:p>
             <w:r>
-              <w:t>4</w:t>
+              <w:t>1</w:t>
+            </w:r>
+          </w:p>
+        </w:tc>
+        <w:tc>
+          <w:tcPr>
+            <w:tcW w:type="dxa" w:w="1728"/>
+          </w:tcPr>
+          <w:p>
+            <w:r>
+              <w:t>1</w:t>
+            </w:r>
+          </w:p>
+        </w:tc>
+        <w:tc>
+          <w:tcPr>
+            <w:tcW w:type="dxa" w:w="1728"/>
+          </w:tcPr>
+          <w:p>
+            <w:r/>
+          </w:p>
+        </w:tc>
+        <w:tc>
+          <w:tcPr>
+            <w:tcW w:type="dxa" w:w="1728"/>
+          </w:tcPr>
+          <w:p>
+            <w:r>
+              <w:t>2</w:t>
+            </w:r>
+          </w:p>
+        </w:tc>
+      </w:tr>
+      <w:tr>
+        <w:tc>
+          <w:tcPr>
+            <w:tcW w:type="dxa" w:w="1728"/>
+          </w:tcPr>
+          <w:p>
+            <w:r>
+              <w:t>DOA</w:t>
+            </w:r>
+          </w:p>
+        </w:tc>
+        <w:tc>
+          <w:tcPr>
+            <w:tcW w:type="dxa" w:w="1728"/>
+          </w:tcPr>
+          <w:p>
+            <w:r>
+              <w:t>1</w:t>
             </w:r>
           </w:p>
         </w:tc>
@@ -1541,7 +1527,7 @@
           </w:tcPr>
           <w:p>
             <w:r>
-              <w:t>4</w:t>
+              <w:t>1</w:t>
             </w:r>
           </w:p>
         </w:tc>
@@ -1553,7 +1539,57 @@
           </w:tcPr>
           <w:p>
             <w:r>
-              <w:t>DOA</w:t>
+              <w:t>Euthanasia Request</w:t>
+            </w:r>
+          </w:p>
+        </w:tc>
+        <w:tc>
+          <w:tcPr>
+            <w:tcW w:type="dxa" w:w="1728"/>
+          </w:tcPr>
+          <w:p>
+            <w:r>
+              <w:t>1</w:t>
+            </w:r>
+          </w:p>
+        </w:tc>
+        <w:tc>
+          <w:tcPr>
+            <w:tcW w:type="dxa" w:w="1728"/>
+          </w:tcPr>
+          <w:p>
+            <w:r>
+              <w:t>1</w:t>
+            </w:r>
+          </w:p>
+        </w:tc>
+        <w:tc>
+          <w:tcPr>
+            <w:tcW w:type="dxa" w:w="1728"/>
+          </w:tcPr>
+          <w:p>
+            <w:r/>
+          </w:p>
+        </w:tc>
+        <w:tc>
+          <w:tcPr>
+            <w:tcW w:type="dxa" w:w="1728"/>
+          </w:tcPr>
+          <w:p>
+            <w:r>
+              <w:t>2</w:t>
+            </w:r>
+          </w:p>
+        </w:tc>
+      </w:tr>
+      <w:tr>
+        <w:tc>
+          <w:tcPr>
+            <w:tcW w:type="dxa" w:w="1728"/>
+          </w:tcPr>
+          <w:p>
+            <w:r>
+              <w:t>Euthanasia Req – Field</w:t>
             </w:r>
           </w:p>
         </w:tc>
@@ -1587,104 +1623,6 @@
           </w:tcPr>
           <w:p>
             <w:r/>
-          </w:p>
-        </w:tc>
-      </w:tr>
-      <w:tr>
-        <w:tc>
-          <w:tcPr>
-            <w:tcW w:type="dxa" w:w="1728"/>
-          </w:tcPr>
-          <w:p>
-            <w:r>
-              <w:t>Euthanasia Request</w:t>
-            </w:r>
-          </w:p>
-        </w:tc>
-        <w:tc>
-          <w:tcPr>
-            <w:tcW w:type="dxa" w:w="1728"/>
-          </w:tcPr>
-          <w:p>
-            <w:r>
-              <w:t>2</w:t>
-            </w:r>
-          </w:p>
-        </w:tc>
-        <w:tc>
-          <w:tcPr>
-            <w:tcW w:type="dxa" w:w="1728"/>
-          </w:tcPr>
-          <w:p>
-            <w:r>
-              <w:t>3</w:t>
-            </w:r>
-          </w:p>
-        </w:tc>
-        <w:tc>
-          <w:tcPr>
-            <w:tcW w:type="dxa" w:w="1728"/>
-          </w:tcPr>
-          <w:p>
-            <w:r/>
-          </w:p>
-        </w:tc>
-        <w:tc>
-          <w:tcPr>
-            <w:tcW w:type="dxa" w:w="1728"/>
-          </w:tcPr>
-          <w:p>
-            <w:r>
-              <w:t>5</w:t>
-            </w:r>
-          </w:p>
-        </w:tc>
-      </w:tr>
-      <w:tr>
-        <w:tc>
-          <w:tcPr>
-            <w:tcW w:type="dxa" w:w="1728"/>
-          </w:tcPr>
-          <w:p>
-            <w:r>
-              <w:t>Euthanasia Req – Field</w:t>
-            </w:r>
-          </w:p>
-        </w:tc>
-        <w:tc>
-          <w:tcPr>
-            <w:tcW w:type="dxa" w:w="1728"/>
-          </w:tcPr>
-          <w:p>
-            <w:r/>
-          </w:p>
-        </w:tc>
-        <w:tc>
-          <w:tcPr>
-            <w:tcW w:type="dxa" w:w="1728"/>
-          </w:tcPr>
-          <w:p>
-            <w:r>
-              <w:t>1</w:t>
-            </w:r>
-          </w:p>
-        </w:tc>
-        <w:tc>
-          <w:tcPr>
-            <w:tcW w:type="dxa" w:w="1728"/>
-          </w:tcPr>
-          <w:p>
-            <w:r/>
-          </w:p>
-        </w:tc>
-        <w:tc>
-          <w:tcPr>
-            <w:tcW w:type="dxa" w:w="1728"/>
-          </w:tcPr>
-          <w:p>
-            <w:r>
-              <w:t>1</w:t>
-            </w:r>
           </w:p>
         </w:tc>
       </w:tr>
@@ -1800,7 +1738,9 @@
             <w:tcW w:type="dxa" w:w="1728"/>
           </w:tcPr>
           <w:p>
-            <w:r/>
+            <w:r>
+              <w:t>1</w:t>
+            </w:r>
           </w:p>
         </w:tc>
         <w:tc>
@@ -1808,7 +1748,9 @@
             <w:tcW w:type="dxa" w:w="1728"/>
           </w:tcPr>
           <w:p>
-            <w:r/>
+            <w:r>
+              <w:t>19</w:t>
+            </w:r>
           </w:p>
         </w:tc>
         <w:tc>
@@ -1816,7 +1758,9 @@
             <w:tcW w:type="dxa" w:w="1728"/>
           </w:tcPr>
           <w:p>
-            <w:r/>
+            <w:r>
+              <w:t>20</w:t>
+            </w:r>
           </w:p>
         </w:tc>
       </w:tr>
@@ -1845,7 +1789,7 @@
           </w:tcPr>
           <w:p>
             <w:r>
-              <w:t>8</w:t>
+              <w:t>1</w:t>
             </w:r>
           </w:p>
         </w:tc>
@@ -1863,7 +1807,7 @@
           </w:tcPr>
           <w:p>
             <w:r>
-              <w:t>8</w:t>
+              <w:t>1</w:t>
             </w:r>
           </w:p>
         </w:tc>
@@ -1973,17 +1917,7 @@
           </w:tcPr>
           <w:p>
             <w:r>
-              <w:t>1</w:t>
-            </w:r>
-          </w:p>
-        </w:tc>
-        <w:tc>
-          <w:tcPr>
-            <w:tcW w:type="dxa" w:w="1728"/>
-          </w:tcPr>
-          <w:p>
-            <w:r>
-              <w:t>1</w:t>
+              <w:t>5</w:t>
             </w:r>
           </w:p>
         </w:tc>
@@ -2000,8 +1934,16 @@
             <w:tcW w:type="dxa" w:w="1728"/>
           </w:tcPr>
           <w:p>
+            <w:r/>
+          </w:p>
+        </w:tc>
+        <w:tc>
+          <w:tcPr>
+            <w:tcW w:type="dxa" w:w="1728"/>
+          </w:tcPr>
+          <w:p>
             <w:r>
-              <w:t>2</w:t>
+              <w:t>5</w:t>
             </w:r>
           </w:p>
         </w:tc>
@@ -2287,7 +2229,7 @@
           </w:tcPr>
           <w:p>
             <w:r>
-              <w:t>24</w:t>
+              <w:t>4</w:t>
             </w:r>
           </w:p>
         </w:tc>
@@ -2304,9 +2246,7 @@
             <w:tcW w:type="dxa" w:w="1728"/>
           </w:tcPr>
           <w:p>
-            <w:r>
-              <w:t>1</w:t>
-            </w:r>
+            <w:r/>
           </w:p>
         </w:tc>
         <w:tc>
@@ -2315,7 +2255,7 @@
           </w:tcPr>
           <w:p>
             <w:r>
-              <w:t>25</w:t>
+              <w:t>4</w:t>
             </w:r>
           </w:p>
         </w:tc>
@@ -2337,17 +2277,7 @@
           </w:tcPr>
           <w:p>
             <w:r>
-              <w:t>1</w:t>
-            </w:r>
-          </w:p>
-        </w:tc>
-        <w:tc>
-          <w:tcPr>
-            <w:tcW w:type="dxa" w:w="1728"/>
-          </w:tcPr>
-          <w:p>
-            <w:r>
-              <w:t>1</w:t>
+              <w:t>3</w:t>
             </w:r>
           </w:p>
         </w:tc>
@@ -2364,8 +2294,16 @@
             <w:tcW w:type="dxa" w:w="1728"/>
           </w:tcPr>
           <w:p>
+            <w:r/>
+          </w:p>
+        </w:tc>
+        <w:tc>
+          <w:tcPr>
+            <w:tcW w:type="dxa" w:w="1728"/>
+          </w:tcPr>
+          <w:p>
             <w:r>
-              <w:t>2</w:t>
+              <w:t>3</w:t>
             </w:r>
           </w:p>
         </w:tc>
@@ -2440,9 +2378,7 @@
             <w:tcW w:type="dxa" w:w="1728"/>
           </w:tcPr>
           <w:p>
-            <w:r>
-              <w:t>1</w:t>
-            </w:r>
+            <w:r/>
           </w:p>
         </w:tc>
         <w:tc>
@@ -2459,7 +2395,7 @@
           </w:tcPr>
           <w:p>
             <w:r>
-              <w:t>2</w:t>
+              <w:t>1</w:t>
             </w:r>
           </w:p>
         </w:tc>
@@ -2472,6 +2408,16 @@
           <w:p>
             <w:r>
               <w:t>Clinic - Stray</w:t>
+            </w:r>
+          </w:p>
+        </w:tc>
+        <w:tc>
+          <w:tcPr>
+            <w:tcW w:type="dxa" w:w="1728"/>
+          </w:tcPr>
+          <w:p>
+            <w:r>
+              <w:t>1</w:t>
             </w:r>
           </w:p>
         </w:tc>
@@ -2496,15 +2442,9 @@
             <w:tcW w:type="dxa" w:w="1728"/>
           </w:tcPr>
           <w:p>
-            <w:r/>
-          </w:p>
-        </w:tc>
-        <w:tc>
-          <w:tcPr>
-            <w:tcW w:type="dxa" w:w="1728"/>
-          </w:tcPr>
-          <w:p>
-            <w:r/>
+            <w:r>
+              <w:t>1</w:t>
+            </w:r>
           </w:p>
         </w:tc>
       </w:tr>
@@ -2540,7 +2480,9 @@
             <w:tcW w:type="dxa" w:w="1728"/>
           </w:tcPr>
           <w:p>
-            <w:r/>
+            <w:r>
+              <w:t>2</w:t>
+            </w:r>
           </w:p>
         </w:tc>
         <w:tc>
@@ -2548,7 +2490,9 @@
             <w:tcW w:type="dxa" w:w="1728"/>
           </w:tcPr>
           <w:p>
-            <w:r/>
+            <w:r>
+              <w:t>2</w:t>
+            </w:r>
           </w:p>
         </w:tc>
       </w:tr>
@@ -2745,7 +2689,7 @@
           </w:tcPr>
           <w:p>
             <w:r>
-              <w:t>33</w:t>
+              <w:t>17</w:t>
             </w:r>
           </w:p>
         </w:tc>
@@ -2755,7 +2699,7 @@
           </w:tcPr>
           <w:p>
             <w:r>
-              <w:t>15</w:t>
+              <w:t>4</w:t>
             </w:r>
           </w:p>
         </w:tc>
@@ -2765,7 +2709,7 @@
           </w:tcPr>
           <w:p>
             <w:r>
-              <w:t>1</w:t>
+              <w:t>21</w:t>
             </w:r>
           </w:p>
         </w:tc>
@@ -2775,7 +2719,7 @@
           </w:tcPr>
           <w:p>
             <w:r>
-              <w:t>49</w:t>
+              <w:t>42</w:t>
             </w:r>
           </w:p>
         </w:tc>
@@ -2787,7 +2731,7 @@
         <w:pStyle w:val="Heading1"/>
       </w:pPr>
       <w:r>
-        <w:t>RTOs &amp; Transfers: 08/08/2025, 08/09/2025</w:t>
+        <w:t>RTOs &amp; Transfers: 08/11/2025</w:t>
       </w:r>
     </w:p>
     <w:tbl>
@@ -2894,9 +2838,7 @@
             <w:tcW w:type="dxa" w:w="1728"/>
           </w:tcPr>
           <w:p>
-            <w:r>
-              <w:t>1</w:t>
-            </w:r>
+            <w:r/>
           </w:p>
         </w:tc>
         <w:tc>
@@ -2912,9 +2854,7 @@
             <w:tcW w:type="dxa" w:w="1728"/>
           </w:tcPr>
           <w:p>
-            <w:r>
-              <w:t>1</w:t>
-            </w:r>
+            <w:r/>
           </w:p>
         </w:tc>
       </w:tr>
@@ -2942,7 +2882,9 @@
             <w:tcW w:type="dxa" w:w="1728"/>
           </w:tcPr>
           <w:p>
-            <w:r/>
+            <w:r>
+              <w:t>1</w:t>
+            </w:r>
           </w:p>
         </w:tc>
         <w:tc>
@@ -2958,7 +2900,9 @@
             <w:tcW w:type="dxa" w:w="1728"/>
           </w:tcPr>
           <w:p>
-            <w:r/>
+            <w:r>
+              <w:t>1</w:t>
+            </w:r>
           </w:p>
         </w:tc>
       </w:tr>

</xml_diff>

<commit_message>
updated all apps for morning of 8/20
</commit_message>
<xml_diff>
--- a/MorningEmail/morning_email.docx
+++ b/MorningEmail/morning_email.docx
@@ -7,7 +7,7 @@
         <w:rPr>
           <w:b/>
         </w:rPr>
-        <w:t xml:space="preserve">08/15/2025, 08/16/2025 </w:t>
+        <w:t xml:space="preserve">08/19/2025 </w:t>
       </w:r>
       <w:r>
         <w:rPr>
@@ -16,7 +16,7 @@
         <w:t xml:space="preserve">Adoptions: </w:t>
       </w:r>
       <w:r>
-        <w:t>18</w:t>
+        <w:t>5</w:t>
       </w:r>
       <w:r>
         <w:t xml:space="preserve"> &amp; </w:t>
@@ -28,7 +28,7 @@
         <w:t xml:space="preserve">ITFF: </w:t>
       </w:r>
       <w:r>
-        <w:t>3</w:t>
+        <w:t>2</w:t>
       </w:r>
     </w:p>
     <w:p>
@@ -36,7 +36,7 @@
         <w:pStyle w:val="Heading1"/>
       </w:pPr>
       <w:r>
-        <w:t>Stage Count: 08/18/25</w:t>
+        <w:t>Stage Count: 08/20/25</w:t>
       </w:r>
     </w:p>
     <w:tbl>
@@ -94,7 +94,7 @@
           </w:tcPr>
           <w:p>
             <w:r>
-              <w:t>281</w:t>
+              <w:t>270</w:t>
             </w:r>
           </w:p>
         </w:tc>
@@ -138,7 +138,7 @@
           </w:tcPr>
           <w:p>
             <w:r>
-              <w:t>7</w:t>
+              <w:t>6</w:t>
             </w:r>
           </w:p>
         </w:tc>
@@ -204,7 +204,7 @@
           </w:tcPr>
           <w:p>
             <w:r>
-              <w:t>15</w:t>
+              <w:t>22</w:t>
             </w:r>
           </w:p>
         </w:tc>
@@ -248,7 +248,7 @@
           </w:tcPr>
           <w:p>
             <w:r>
-              <w:t>47</w:t>
+              <w:t>55</w:t>
             </w:r>
           </w:p>
         </w:tc>
@@ -270,7 +270,7 @@
           </w:tcPr>
           <w:p>
             <w:r>
-              <w:t>4</w:t>
+              <w:t>7</w:t>
             </w:r>
           </w:p>
         </w:tc>
@@ -292,7 +292,7 @@
           </w:tcPr>
           <w:p>
             <w:r>
-              <w:t>3</w:t>
+              <w:t>2</w:t>
             </w:r>
           </w:p>
         </w:tc>
@@ -314,7 +314,7 @@
           </w:tcPr>
           <w:p>
             <w:r>
-              <w:t>0</w:t>
+              <w:t>1</w:t>
             </w:r>
           </w:p>
         </w:tc>
@@ -348,7 +348,7 @@
         <w:pStyle w:val="Heading1"/>
       </w:pPr>
       <w:r>
-        <w:t>Occupancy: 08/18/25</w:t>
+        <w:t>Occupancy: 08/20/25</w:t>
       </w:r>
     </w:p>
     <w:p>
@@ -462,7 +462,7 @@
           </w:tcPr>
           <w:p>
             <w:r>
-              <w:t>58</w:t>
+              <w:t>61</w:t>
             </w:r>
           </w:p>
         </w:tc>
@@ -472,7 +472,7 @@
           </w:tcPr>
           <w:p>
             <w:r>
-              <w:t>40</w:t>
+              <w:t>44</w:t>
             </w:r>
           </w:p>
         </w:tc>
@@ -494,7 +494,7 @@
           </w:tcPr>
           <w:p>
             <w:r>
-              <w:t>33</w:t>
+              <w:t>35</w:t>
             </w:r>
           </w:p>
         </w:tc>
@@ -504,7 +504,7 @@
           </w:tcPr>
           <w:p>
             <w:r>
-              <w:t>18</w:t>
+              <w:t>17</w:t>
             </w:r>
           </w:p>
         </w:tc>
@@ -526,7 +526,7 @@
           </w:tcPr>
           <w:p>
             <w:r>
-              <w:t>27</w:t>
+              <w:t>43</w:t>
             </w:r>
           </w:p>
         </w:tc>
@@ -536,7 +536,7 @@
           </w:tcPr>
           <w:p>
             <w:r>
-              <w:t>202</w:t>
+              <w:t>196</w:t>
             </w:r>
           </w:p>
         </w:tc>
@@ -558,7 +558,7 @@
           </w:tcPr>
           <w:p>
             <w:r>
-              <w:t>81</w:t>
+              <w:t>82</w:t>
             </w:r>
           </w:p>
         </w:tc>
@@ -568,7 +568,7 @@
           </w:tcPr>
           <w:p>
             <w:r>
-              <w:t>36</w:t>
+              <w:t>34</w:t>
             </w:r>
           </w:p>
         </w:tc>
@@ -590,7 +590,7 @@
           </w:tcPr>
           <w:p>
             <w:r>
-              <w:t>8</w:t>
+              <w:t>10</w:t>
             </w:r>
           </w:p>
         </w:tc>
@@ -600,7 +600,7 @@
           </w:tcPr>
           <w:p>
             <w:r>
-              <w:t>27</w:t>
+              <w:t>25</w:t>
             </w:r>
           </w:p>
         </w:tc>
@@ -622,7 +622,7 @@
           </w:tcPr>
           <w:p>
             <w:r>
-              <w:t>207</w:t>
+              <w:t>231</w:t>
             </w:r>
           </w:p>
         </w:tc>
@@ -632,7 +632,7 @@
           </w:tcPr>
           <w:p>
             <w:r>
-              <w:t>323</w:t>
+              <w:t>316</w:t>
             </w:r>
           </w:p>
         </w:tc>
@@ -1154,7 +1154,7 @@
           </w:tcPr>
           <w:p>
             <w:r>
-              <w:t>A0059116640</w:t>
+              <w:t>A0059117909</w:t>
             </w:r>
           </w:p>
         </w:tc>
@@ -1164,7 +1164,7 @@
           </w:tcPr>
           <w:p>
             <w:r>
-              <w:t xml:space="preserve">  Cat Isolation 231, Cage 4</w:t>
+              <w:t xml:space="preserve">  Farm, Outer Bird Run #2</w:t>
             </w:r>
           </w:p>
         </w:tc>
@@ -1174,7 +1174,7 @@
           </w:tcPr>
           <w:p>
             <w:r>
-              <w:t>2025-08-19</w:t>
+              <w:t>No Review Date</w:t>
             </w:r>
           </w:p>
         </w:tc>
@@ -1186,7 +1186,7 @@
           </w:tcPr>
           <w:p>
             <w:r>
-              <w:t>A0059116763</w:t>
+              <w:t>A0059186758</w:t>
             </w:r>
           </w:p>
         </w:tc>
@@ -1196,7 +1196,7 @@
           </w:tcPr>
           <w:p>
             <w:r>
-              <w:t xml:space="preserve">  Cat Isolation 231, Cage 5</w:t>
+              <w:t xml:space="preserve">  Farm, Stall #2</w:t>
             </w:r>
           </w:p>
         </w:tc>
@@ -1206,7 +1206,7 @@
           </w:tcPr>
           <w:p>
             <w:r>
-              <w:t>2025-08-19</w:t>
+              <w:t>No Review Date</w:t>
             </w:r>
           </w:p>
         </w:tc>
@@ -1218,7 +1218,7 @@
           </w:tcPr>
           <w:p>
             <w:r>
-              <w:t>A0059095233</w:t>
+              <w:t>A0059186760</w:t>
             </w:r>
           </w:p>
         </w:tc>
@@ -1228,7 +1228,7 @@
           </w:tcPr>
           <w:p>
             <w:r>
-              <w:t xml:space="preserve">  Cat Treatment, 02</w:t>
+              <w:t xml:space="preserve">  Farm, Stall #2</w:t>
             </w:r>
           </w:p>
         </w:tc>
@@ -1238,7 +1238,103 @@
           </w:tcPr>
           <w:p>
             <w:r>
-              <w:t>2025-08-16</w:t>
+              <w:t>No Review Date</w:t>
+            </w:r>
+          </w:p>
+        </w:tc>
+      </w:tr>
+      <w:tr>
+        <w:tc>
+          <w:tcPr>
+            <w:tcW w:type="dxa" w:w="2880"/>
+          </w:tcPr>
+          <w:p>
+            <w:r>
+              <w:t>A0059186762</w:t>
+            </w:r>
+          </w:p>
+        </w:tc>
+        <w:tc>
+          <w:tcPr>
+            <w:tcW w:type="dxa" w:w="2880"/>
+          </w:tcPr>
+          <w:p>
+            <w:r>
+              <w:t xml:space="preserve">  Farm, Stall #2</w:t>
+            </w:r>
+          </w:p>
+        </w:tc>
+        <w:tc>
+          <w:tcPr>
+            <w:tcW w:type="dxa" w:w="2880"/>
+          </w:tcPr>
+          <w:p>
+            <w:r>
+              <w:t>No Review Date</w:t>
+            </w:r>
+          </w:p>
+        </w:tc>
+      </w:tr>
+      <w:tr>
+        <w:tc>
+          <w:tcPr>
+            <w:tcW w:type="dxa" w:w="2880"/>
+          </w:tcPr>
+          <w:p>
+            <w:r>
+              <w:t>A0059186763</w:t>
+            </w:r>
+          </w:p>
+        </w:tc>
+        <w:tc>
+          <w:tcPr>
+            <w:tcW w:type="dxa" w:w="2880"/>
+          </w:tcPr>
+          <w:p>
+            <w:r>
+              <w:t xml:space="preserve">  Farm, Stall #2</w:t>
+            </w:r>
+          </w:p>
+        </w:tc>
+        <w:tc>
+          <w:tcPr>
+            <w:tcW w:type="dxa" w:w="2880"/>
+          </w:tcPr>
+          <w:p>
+            <w:r>
+              <w:t>No Review Date</w:t>
+            </w:r>
+          </w:p>
+        </w:tc>
+      </w:tr>
+      <w:tr>
+        <w:tc>
+          <w:tcPr>
+            <w:tcW w:type="dxa" w:w="2880"/>
+          </w:tcPr>
+          <w:p>
+            <w:r>
+              <w:t>A0059123397</w:t>
+            </w:r>
+          </w:p>
+        </w:tc>
+        <w:tc>
+          <w:tcPr>
+            <w:tcW w:type="dxa" w:w="2880"/>
+          </w:tcPr>
+          <w:p>
+            <w:r>
+              <w:t xml:space="preserve">  ICU, 05 - B</w:t>
+            </w:r>
+          </w:p>
+        </w:tc>
+        <w:tc>
+          <w:tcPr>
+            <w:tcW w:type="dxa" w:w="2880"/>
+          </w:tcPr>
+          <w:p>
+            <w:r>
+              <w:t>2025-08-22</w:t>
             </w:r>
           </w:p>
         </w:tc>
@@ -1260,7 +1356,7 @@
           </w:tcPr>
           <w:p>
             <w:r>
-              <w:t xml:space="preserve">  Multi-Animal Holding, Room 227, Bird Cage</w:t>
+              <w:t xml:space="preserve">  Lindsey's Office, Room 159, Lindsey's Office 159</w:t>
             </w:r>
           </w:p>
         </w:tc>
@@ -1275,38 +1371,6 @@
           </w:p>
         </w:tc>
       </w:tr>
-      <w:tr>
-        <w:tc>
-          <w:tcPr>
-            <w:tcW w:type="dxa" w:w="2880"/>
-          </w:tcPr>
-          <w:p>
-            <w:r>
-              <w:t>A0059117909</w:t>
-            </w:r>
-          </w:p>
-        </w:tc>
-        <w:tc>
-          <w:tcPr>
-            <w:tcW w:type="dxa" w:w="2880"/>
-          </w:tcPr>
-          <w:p>
-            <w:r>
-              <w:t xml:space="preserve">  Receiving, Receiving</w:t>
-            </w:r>
-          </w:p>
-        </w:tc>
-        <w:tc>
-          <w:tcPr>
-            <w:tcW w:type="dxa" w:w="2880"/>
-          </w:tcPr>
-          <w:p>
-            <w:r>
-              <w:t>No Review Date</w:t>
-            </w:r>
-          </w:p>
-        </w:tc>
-      </w:tr>
     </w:tbl>
     <w:p/>
     <w:p>
@@ -1314,7 +1378,7 @@
         <w:pStyle w:val="Heading1"/>
       </w:pPr>
       <w:r>
-        <w:t>Intake: 08/15/2025, 08/16/2025</w:t>
+        <w:t>Intake: 08/19/2025</w:t>
       </w:r>
     </w:p>
     <w:p>
@@ -1418,9 +1482,7 @@
             <w:tcW w:type="dxa" w:w="1728"/>
           </w:tcPr>
           <w:p>
-            <w:r>
-              <w:t>1</w:t>
-            </w:r>
+            <w:r/>
           </w:p>
         </w:tc>
         <w:tc>
@@ -1444,9 +1506,7 @@
             <w:tcW w:type="dxa" w:w="1728"/>
           </w:tcPr>
           <w:p>
-            <w:r>
-              <w:t>1</w:t>
-            </w:r>
+            <w:r/>
           </w:p>
         </w:tc>
       </w:tr>
@@ -1474,9 +1534,7 @@
             <w:tcW w:type="dxa" w:w="1728"/>
           </w:tcPr>
           <w:p>
-            <w:r>
-              <w:t>2</w:t>
-            </w:r>
+            <w:r/>
           </w:p>
         </w:tc>
         <w:tc>
@@ -1492,9 +1550,7 @@
             <w:tcW w:type="dxa" w:w="1728"/>
           </w:tcPr>
           <w:p>
-            <w:r>
-              <w:t>2</w:t>
-            </w:r>
+            <w:r/>
           </w:p>
         </w:tc>
       </w:tr>
@@ -1534,9 +1590,7 @@
             <w:tcW w:type="dxa" w:w="1728"/>
           </w:tcPr>
           <w:p>
-            <w:r>
-              <w:t>1</w:t>
-            </w:r>
+            <w:r/>
           </w:p>
         </w:tc>
         <w:tc>
@@ -1545,7 +1599,7 @@
           </w:tcPr>
           <w:p>
             <w:r>
-              <w:t>4</w:t>
+              <w:t>3</w:t>
             </w:r>
           </w:p>
         </w:tc>
@@ -1610,7 +1664,9 @@
             <w:tcW w:type="dxa" w:w="1728"/>
           </w:tcPr>
           <w:p>
-            <w:r/>
+            <w:r>
+              <w:t>1</w:t>
+            </w:r>
           </w:p>
         </w:tc>
         <w:tc>
@@ -1634,7 +1690,9 @@
             <w:tcW w:type="dxa" w:w="1728"/>
           </w:tcPr>
           <w:p>
-            <w:r/>
+            <w:r>
+              <w:t>1</w:t>
+            </w:r>
           </w:p>
         </w:tc>
       </w:tr>
@@ -2006,9 +2064,7 @@
             <w:tcW w:type="dxa" w:w="1728"/>
           </w:tcPr>
           <w:p>
-            <w:r>
-              <w:t>2</w:t>
-            </w:r>
+            <w:r/>
           </w:p>
         </w:tc>
         <w:tc>
@@ -2032,9 +2088,7 @@
             <w:tcW w:type="dxa" w:w="1728"/>
           </w:tcPr>
           <w:p>
-            <w:r>
-              <w:t>2</w:t>
-            </w:r>
+            <w:r/>
           </w:p>
         </w:tc>
       </w:tr>
@@ -2142,97 +2196,7 @@
             <w:tcW w:type="dxa" w:w="1728"/>
           </w:tcPr>
           <w:p>
-            <w:r>
-              <w:t>1</w:t>
-            </w:r>
-          </w:p>
-        </w:tc>
-        <w:tc>
-          <w:tcPr>
-            <w:tcW w:type="dxa" w:w="1728"/>
-          </w:tcPr>
-          <w:p>
             <w:r/>
-          </w:p>
-        </w:tc>
-        <w:tc>
-          <w:tcPr>
-            <w:tcW w:type="dxa" w:w="1728"/>
-          </w:tcPr>
-          <w:p>
-            <w:r/>
-          </w:p>
-        </w:tc>
-        <w:tc>
-          <w:tcPr>
-            <w:tcW w:type="dxa" w:w="1728"/>
-          </w:tcPr>
-          <w:p>
-            <w:r>
-              <w:t>1</w:t>
-            </w:r>
-          </w:p>
-        </w:tc>
-      </w:tr>
-      <w:tr>
-        <w:tc>
-          <w:tcPr>
-            <w:tcW w:type="dxa" w:w="1728"/>
-          </w:tcPr>
-          <w:p>
-            <w:r>
-              <w:t>Stray</w:t>
-            </w:r>
-          </w:p>
-        </w:tc>
-        <w:tc>
-          <w:tcPr>
-            <w:tcW w:type="dxa" w:w="1728"/>
-          </w:tcPr>
-          <w:p>
-            <w:r>
-              <w:t>6</w:t>
-            </w:r>
-          </w:p>
-        </w:tc>
-        <w:tc>
-          <w:tcPr>
-            <w:tcW w:type="dxa" w:w="1728"/>
-          </w:tcPr>
-          <w:p>
-            <w:r/>
-          </w:p>
-        </w:tc>
-        <w:tc>
-          <w:tcPr>
-            <w:tcW w:type="dxa" w:w="1728"/>
-          </w:tcPr>
-          <w:p>
-            <w:r>
-              <w:t>1</w:t>
-            </w:r>
-          </w:p>
-        </w:tc>
-        <w:tc>
-          <w:tcPr>
-            <w:tcW w:type="dxa" w:w="1728"/>
-          </w:tcPr>
-          <w:p>
-            <w:r>
-              <w:t>7</w:t>
-            </w:r>
-          </w:p>
-        </w:tc>
-      </w:tr>
-      <w:tr>
-        <w:tc>
-          <w:tcPr>
-            <w:tcW w:type="dxa" w:w="1728"/>
-          </w:tcPr>
-          <w:p>
-            <w:r>
-              <w:t>OTC – OS</w:t>
-            </w:r>
           </w:p>
         </w:tc>
         <w:tc>
@@ -2259,12 +2223,100 @@
             <w:r/>
           </w:p>
         </w:tc>
+      </w:tr>
+      <w:tr>
+        <w:tc>
+          <w:tcPr>
+            <w:tcW w:type="dxa" w:w="1728"/>
+          </w:tcPr>
+          <w:p>
+            <w:r>
+              <w:t>Stray</w:t>
+            </w:r>
+          </w:p>
+        </w:tc>
+        <w:tc>
+          <w:tcPr>
+            <w:tcW w:type="dxa" w:w="1728"/>
+          </w:tcPr>
+          <w:p>
+            <w:r>
+              <w:t>13</w:t>
+            </w:r>
+          </w:p>
+        </w:tc>
         <w:tc>
           <w:tcPr>
             <w:tcW w:type="dxa" w:w="1728"/>
           </w:tcPr>
           <w:p>
             <w:r/>
+          </w:p>
+        </w:tc>
+        <w:tc>
+          <w:tcPr>
+            <w:tcW w:type="dxa" w:w="1728"/>
+          </w:tcPr>
+          <w:p>
+            <w:r/>
+          </w:p>
+        </w:tc>
+        <w:tc>
+          <w:tcPr>
+            <w:tcW w:type="dxa" w:w="1728"/>
+          </w:tcPr>
+          <w:p>
+            <w:r>
+              <w:t>13</w:t>
+            </w:r>
+          </w:p>
+        </w:tc>
+      </w:tr>
+      <w:tr>
+        <w:tc>
+          <w:tcPr>
+            <w:tcW w:type="dxa" w:w="1728"/>
+          </w:tcPr>
+          <w:p>
+            <w:r>
+              <w:t>OTC – OS</w:t>
+            </w:r>
+          </w:p>
+        </w:tc>
+        <w:tc>
+          <w:tcPr>
+            <w:tcW w:type="dxa" w:w="1728"/>
+          </w:tcPr>
+          <w:p>
+            <w:r>
+              <w:t>4</w:t>
+            </w:r>
+          </w:p>
+        </w:tc>
+        <w:tc>
+          <w:tcPr>
+            <w:tcW w:type="dxa" w:w="1728"/>
+          </w:tcPr>
+          <w:p>
+            <w:r/>
+          </w:p>
+        </w:tc>
+        <w:tc>
+          <w:tcPr>
+            <w:tcW w:type="dxa" w:w="1728"/>
+          </w:tcPr>
+          <w:p>
+            <w:r/>
+          </w:p>
+        </w:tc>
+        <w:tc>
+          <w:tcPr>
+            <w:tcW w:type="dxa" w:w="1728"/>
+          </w:tcPr>
+          <w:p>
+            <w:r>
+              <w:t>4</w:t>
+            </w:r>
           </w:p>
         </w:tc>
       </w:tr>
@@ -2328,7 +2380,9 @@
             <w:tcW w:type="dxa" w:w="1728"/>
           </w:tcPr>
           <w:p>
-            <w:r/>
+            <w:r>
+              <w:t>2</w:t>
+            </w:r>
           </w:p>
         </w:tc>
         <w:tc>
@@ -2337,7 +2391,7 @@
           </w:tcPr>
           <w:p>
             <w:r>
-              <w:t>2</w:t>
+              <w:t>1</w:t>
             </w:r>
           </w:p>
         </w:tc>
@@ -2355,7 +2409,7 @@
           </w:tcPr>
           <w:p>
             <w:r>
-              <w:t>2</w:t>
+              <w:t>3</w:t>
             </w:r>
           </w:p>
         </w:tc>
@@ -2556,7 +2610,9 @@
             <w:tcW w:type="dxa" w:w="1728"/>
           </w:tcPr>
           <w:p>
-            <w:r/>
+            <w:r>
+              <w:t>10</w:t>
+            </w:r>
           </w:p>
         </w:tc>
         <w:tc>
@@ -2580,7 +2636,9 @@
             <w:tcW w:type="dxa" w:w="1728"/>
           </w:tcPr>
           <w:p>
-            <w:r/>
+            <w:r>
+              <w:t>10</w:t>
+            </w:r>
           </w:p>
         </w:tc>
       </w:tr>
@@ -2645,17 +2703,7 @@
           </w:tcPr>
           <w:p>
             <w:r>
-              <w:t>13</w:t>
-            </w:r>
-          </w:p>
-        </w:tc>
-        <w:tc>
-          <w:tcPr>
-            <w:tcW w:type="dxa" w:w="1728"/>
-          </w:tcPr>
-          <w:p>
-            <w:r>
-              <w:t>5</w:t>
+              <w:t>33</w:t>
             </w:r>
           </w:p>
         </w:tc>
@@ -2674,8 +2722,16 @@
             <w:tcW w:type="dxa" w:w="1728"/>
           </w:tcPr>
           <w:p>
+            <w:r/>
+          </w:p>
+        </w:tc>
+        <w:tc>
+          <w:tcPr>
+            <w:tcW w:type="dxa" w:w="1728"/>
+          </w:tcPr>
+          <w:p>
             <w:r>
-              <w:t>20</w:t>
+              <w:t>35</w:t>
             </w:r>
           </w:p>
         </w:tc>
@@ -2687,7 +2743,7 @@
         <w:pStyle w:val="Heading1"/>
       </w:pPr>
       <w:r>
-        <w:t>RTOs &amp; Transfers: 08/15/2025, 08/16/2025</w:t>
+        <w:t>RTOs &amp; Transfers: 08/19/2025</w:t>
       </w:r>
     </w:p>
     <w:tbl>
@@ -2786,7 +2842,9 @@
             <w:tcW w:type="dxa" w:w="1728"/>
           </w:tcPr>
           <w:p>
-            <w:r/>
+            <w:r>
+              <w:t>1</w:t>
+            </w:r>
           </w:p>
         </w:tc>
         <w:tc>
@@ -2810,7 +2868,9 @@
             <w:tcW w:type="dxa" w:w="1728"/>
           </w:tcPr>
           <w:p>
-            <w:r/>
+            <w:r>
+              <w:t>1</w:t>
+            </w:r>
           </w:p>
         </w:tc>
       </w:tr>
@@ -2874,7 +2934,9 @@
             <w:tcW w:type="dxa" w:w="1728"/>
           </w:tcPr>
           <w:p>
-            <w:r/>
+            <w:r>
+              <w:t>1</w:t>
+            </w:r>
           </w:p>
         </w:tc>
         <w:tc>
@@ -2898,7 +2960,9 @@
             <w:tcW w:type="dxa" w:w="1728"/>
           </w:tcPr>
           <w:p>
-            <w:r/>
+            <w:r>
+              <w:t>1</w:t>
+            </w:r>
           </w:p>
         </w:tc>
       </w:tr>

</xml_diff>

<commit_message>
updated tools for 8.26.25
</commit_message>
<xml_diff>
--- a/MorningEmail/morning_email.docx
+++ b/MorningEmail/morning_email.docx
@@ -7,7 +7,7 @@
         <w:rPr>
           <w:b/>
         </w:rPr>
-        <w:t xml:space="preserve">08/21/2025 </w:t>
+        <w:t xml:space="preserve">08/25/2025 </w:t>
       </w:r>
       <w:r>
         <w:rPr>
@@ -16,7 +16,7 @@
         <w:t xml:space="preserve">Adoptions: </w:t>
       </w:r>
       <w:r>
-        <w:t>1</w:t>
+        <w:t>31</w:t>
       </w:r>
       <w:r>
         <w:t xml:space="preserve"> &amp; </w:t>
@@ -28,7 +28,7 @@
         <w:t xml:space="preserve">ITFF: </w:t>
       </w:r>
       <w:r>
-        <w:t>0</w:t>
+        <w:t>1</w:t>
       </w:r>
     </w:p>
     <w:p>
@@ -36,7 +36,7 @@
         <w:pStyle w:val="Heading1"/>
       </w:pPr>
       <w:r>
-        <w:t>Stage Count: 08/22/25</w:t>
+        <w:t>Stage Count: 08/26/25</w:t>
       </w:r>
     </w:p>
     <w:tbl>
@@ -94,7 +94,7 @@
           </w:tcPr>
           <w:p>
             <w:r>
-              <w:t>274</w:t>
+              <w:t>279</w:t>
             </w:r>
           </w:p>
         </w:tc>
@@ -138,7 +138,7 @@
           </w:tcPr>
           <w:p>
             <w:r>
-              <w:t>13</w:t>
+              <w:t>23</w:t>
             </w:r>
           </w:p>
         </w:tc>
@@ -204,7 +204,7 @@
           </w:tcPr>
           <w:p>
             <w:r>
-              <w:t>19</w:t>
+              <w:t>17</w:t>
             </w:r>
           </w:p>
         </w:tc>
@@ -248,7 +248,7 @@
           </w:tcPr>
           <w:p>
             <w:r>
-              <w:t>32</w:t>
+              <w:t>21</w:t>
             </w:r>
           </w:p>
         </w:tc>
@@ -270,7 +270,7 @@
           </w:tcPr>
           <w:p>
             <w:r>
-              <w:t>4</w:t>
+              <w:t>10</w:t>
             </w:r>
           </w:p>
         </w:tc>
@@ -292,7 +292,7 @@
           </w:tcPr>
           <w:p>
             <w:r>
-              <w:t>4</w:t>
+              <w:t>2</w:t>
             </w:r>
           </w:p>
         </w:tc>
@@ -336,7 +336,7 @@
           </w:tcPr>
           <w:p>
             <w:r>
-              <w:t>10</w:t>
+              <w:t>7</w:t>
             </w:r>
           </w:p>
         </w:tc>
@@ -348,7 +348,7 @@
         <w:pStyle w:val="Heading1"/>
       </w:pPr>
       <w:r>
-        <w:t>Occupancy: 08/22/25</w:t>
+        <w:t>Occupancy: 08/26/25</w:t>
       </w:r>
     </w:p>
     <w:p>
@@ -462,7 +462,7 @@
           </w:tcPr>
           <w:p>
             <w:r>
-              <w:t>55</w:t>
+              <w:t>43</w:t>
             </w:r>
           </w:p>
         </w:tc>
@@ -472,7 +472,7 @@
           </w:tcPr>
           <w:p>
             <w:r>
-              <w:t>44</w:t>
+              <w:t>48</w:t>
             </w:r>
           </w:p>
         </w:tc>
@@ -494,7 +494,7 @@
           </w:tcPr>
           <w:p>
             <w:r>
-              <w:t>37</w:t>
+              <w:t>34</w:t>
             </w:r>
           </w:p>
         </w:tc>
@@ -504,7 +504,7 @@
           </w:tcPr>
           <w:p>
             <w:r>
-              <w:t>15</w:t>
+              <w:t>14</w:t>
             </w:r>
           </w:p>
         </w:tc>
@@ -536,7 +536,7 @@
           </w:tcPr>
           <w:p>
             <w:r>
-              <w:t>205</w:t>
+              <w:t>208</w:t>
             </w:r>
           </w:p>
         </w:tc>
@@ -558,7 +558,7 @@
           </w:tcPr>
           <w:p>
             <w:r>
-              <w:t>79</w:t>
+              <w:t>71</w:t>
             </w:r>
           </w:p>
         </w:tc>
@@ -590,7 +590,7 @@
           </w:tcPr>
           <w:p>
             <w:r>
-              <w:t>11</w:t>
+              <w:t>2</w:t>
             </w:r>
           </w:p>
         </w:tc>
@@ -600,7 +600,7 @@
           </w:tcPr>
           <w:p>
             <w:r>
-              <w:t>23</w:t>
+              <w:t>14</w:t>
             </w:r>
           </w:p>
         </w:tc>
@@ -622,7 +622,7 @@
           </w:tcPr>
           <w:p>
             <w:r>
-              <w:t>223</w:t>
+              <w:t>191</w:t>
             </w:r>
           </w:p>
         </w:tc>
@@ -632,7 +632,7 @@
           </w:tcPr>
           <w:p>
             <w:r>
-              <w:t>322</w:t>
+              <w:t>319</w:t>
             </w:r>
           </w:p>
         </w:tc>
@@ -1154,7 +1154,7 @@
           </w:tcPr>
           <w:p>
             <w:r>
-              <w:t>A0059117909</w:t>
+              <w:t>A0059221432</w:t>
             </w:r>
           </w:p>
         </w:tc>
@@ -1164,7 +1164,7 @@
           </w:tcPr>
           <w:p>
             <w:r>
-              <w:t xml:space="preserve">  Farm, Outer Bird Run #2</w:t>
+              <w:t xml:space="preserve">  Cat Treatment, 04 - A</w:t>
             </w:r>
           </w:p>
         </w:tc>
@@ -1174,7 +1174,7 @@
           </w:tcPr>
           <w:p>
             <w:r>
-              <w:t>2025-08-21</w:t>
+              <w:t>2025-08-28</w:t>
             </w:r>
           </w:p>
         </w:tc>
@@ -1186,7 +1186,7 @@
           </w:tcPr>
           <w:p>
             <w:r>
-              <w:t>A0059186760</w:t>
+              <w:t>A0059235297</w:t>
             </w:r>
           </w:p>
         </w:tc>
@@ -1196,7 +1196,7 @@
           </w:tcPr>
           <w:p>
             <w:r>
-              <w:t xml:space="preserve">  Farm, Stall #2</w:t>
+              <w:t xml:space="preserve">  Small Dog Recovery, 02</w:t>
             </w:r>
           </w:p>
         </w:tc>
@@ -1206,135 +1206,7 @@
           </w:tcPr>
           <w:p>
             <w:r>
-              <w:t>2025-08-23</w:t>
-            </w:r>
-          </w:p>
-        </w:tc>
-      </w:tr>
-      <w:tr>
-        <w:tc>
-          <w:tcPr>
-            <w:tcW w:type="dxa" w:w="2880"/>
-          </w:tcPr>
-          <w:p>
-            <w:r>
-              <w:t>A0059186762</w:t>
-            </w:r>
-          </w:p>
-        </w:tc>
-        <w:tc>
-          <w:tcPr>
-            <w:tcW w:type="dxa" w:w="2880"/>
-          </w:tcPr>
-          <w:p>
-            <w:r>
-              <w:t xml:space="preserve">  Farm, Stall #2</w:t>
-            </w:r>
-          </w:p>
-        </w:tc>
-        <w:tc>
-          <w:tcPr>
-            <w:tcW w:type="dxa" w:w="2880"/>
-          </w:tcPr>
-          <w:p>
-            <w:r>
-              <w:t>2025-08-23</w:t>
-            </w:r>
-          </w:p>
-        </w:tc>
-      </w:tr>
-      <w:tr>
-        <w:tc>
-          <w:tcPr>
-            <w:tcW w:type="dxa" w:w="2880"/>
-          </w:tcPr>
-          <w:p>
-            <w:r>
-              <w:t>A0059186763</w:t>
-            </w:r>
-          </w:p>
-        </w:tc>
-        <w:tc>
-          <w:tcPr>
-            <w:tcW w:type="dxa" w:w="2880"/>
-          </w:tcPr>
-          <w:p>
-            <w:r>
-              <w:t xml:space="preserve">  Farm, Stall #2</w:t>
-            </w:r>
-          </w:p>
-        </w:tc>
-        <w:tc>
-          <w:tcPr>
-            <w:tcW w:type="dxa" w:w="2880"/>
-          </w:tcPr>
-          <w:p>
-            <w:r>
-              <w:t>2025-08-23</w:t>
-            </w:r>
-          </w:p>
-        </w:tc>
-      </w:tr>
-      <w:tr>
-        <w:tc>
-          <w:tcPr>
-            <w:tcW w:type="dxa" w:w="2880"/>
-          </w:tcPr>
-          <w:p>
-            <w:r>
-              <w:t>A0059123397</w:t>
-            </w:r>
-          </w:p>
-        </w:tc>
-        <w:tc>
-          <w:tcPr>
-            <w:tcW w:type="dxa" w:w="2880"/>
-          </w:tcPr>
-          <w:p>
-            <w:r>
-              <w:t xml:space="preserve">  ICU, 03 - A</w:t>
-            </w:r>
-          </w:p>
-        </w:tc>
-        <w:tc>
-          <w:tcPr>
-            <w:tcW w:type="dxa" w:w="2880"/>
-          </w:tcPr>
-          <w:p>
-            <w:r>
-              <w:t>2025-08-22</w:t>
-            </w:r>
-          </w:p>
-        </w:tc>
-      </w:tr>
-      <w:tr>
-        <w:tc>
-          <w:tcPr>
-            <w:tcW w:type="dxa" w:w="2880"/>
-          </w:tcPr>
-          <w:p>
-            <w:r>
-              <w:t>A0059202770</w:t>
-            </w:r>
-          </w:p>
-        </w:tc>
-        <w:tc>
-          <w:tcPr>
-            <w:tcW w:type="dxa" w:w="2880"/>
-          </w:tcPr>
-          <w:p>
-            <w:r>
-              <w:t xml:space="preserve">  ICU, 02 - A</w:t>
-            </w:r>
-          </w:p>
-        </w:tc>
-        <w:tc>
-          <w:tcPr>
-            <w:tcW w:type="dxa" w:w="2880"/>
-          </w:tcPr>
-          <w:p>
-            <w:r>
-              <w:t>2025-08-25</w:t>
+              <w:t>2025-09-02</w:t>
             </w:r>
           </w:p>
         </w:tc>
@@ -1346,7 +1218,7 @@
         <w:pStyle w:val="Heading1"/>
       </w:pPr>
       <w:r>
-        <w:t>Intake: 08/21/2025</w:t>
+        <w:t>Intake: 08/25/2025</w:t>
       </w:r>
     </w:p>
     <w:p>
@@ -1636,47 +1508,7 @@
             <w:tcW w:type="dxa" w:w="1728"/>
           </w:tcPr>
           <w:p>
-            <w:r>
-              <w:t>1</w:t>
-            </w:r>
-          </w:p>
-        </w:tc>
-        <w:tc>
-          <w:tcPr>
-            <w:tcW w:type="dxa" w:w="1728"/>
-          </w:tcPr>
-          <w:p>
             <w:r/>
-          </w:p>
-        </w:tc>
-        <w:tc>
-          <w:tcPr>
-            <w:tcW w:type="dxa" w:w="1728"/>
-          </w:tcPr>
-          <w:p>
-            <w:r/>
-          </w:p>
-        </w:tc>
-        <w:tc>
-          <w:tcPr>
-            <w:tcW w:type="dxa" w:w="1728"/>
-          </w:tcPr>
-          <w:p>
-            <w:r>
-              <w:t>1</w:t>
-            </w:r>
-          </w:p>
-        </w:tc>
-      </w:tr>
-      <w:tr>
-        <w:tc>
-          <w:tcPr>
-            <w:tcW w:type="dxa" w:w="1728"/>
-          </w:tcPr>
-          <w:p>
-            <w:r>
-              <w:t>Field – OS</w:t>
-            </w:r>
           </w:p>
         </w:tc>
         <w:tc>
@@ -1703,12 +1535,54 @@
             <w:r/>
           </w:p>
         </w:tc>
+      </w:tr>
+      <w:tr>
+        <w:tc>
+          <w:tcPr>
+            <w:tcW w:type="dxa" w:w="1728"/>
+          </w:tcPr>
+          <w:p>
+            <w:r>
+              <w:t>Field – OS</w:t>
+            </w:r>
+          </w:p>
+        </w:tc>
+        <w:tc>
+          <w:tcPr>
+            <w:tcW w:type="dxa" w:w="1728"/>
+          </w:tcPr>
+          <w:p>
+            <w:r>
+              <w:t>9</w:t>
+            </w:r>
+          </w:p>
+        </w:tc>
+        <w:tc>
+          <w:tcPr>
+            <w:tcW w:type="dxa" w:w="1728"/>
+          </w:tcPr>
+          <w:p>
+            <w:r>
+              <w:t>1</w:t>
+            </w:r>
+          </w:p>
+        </w:tc>
         <w:tc>
           <w:tcPr>
             <w:tcW w:type="dxa" w:w="1728"/>
           </w:tcPr>
           <w:p>
             <w:r/>
+          </w:p>
+        </w:tc>
+        <w:tc>
+          <w:tcPr>
+            <w:tcW w:type="dxa" w:w="1728"/>
+          </w:tcPr>
+          <w:p>
+            <w:r>
+              <w:t>10</w:t>
+            </w:r>
           </w:p>
         </w:tc>
       </w:tr>
@@ -1816,7 +1690,9 @@
             <w:tcW w:type="dxa" w:w="1728"/>
           </w:tcPr>
           <w:p>
-            <w:r/>
+            <w:r>
+              <w:t>1</w:t>
+            </w:r>
           </w:p>
         </w:tc>
         <w:tc>
@@ -1840,7 +1716,9 @@
             <w:tcW w:type="dxa" w:w="1728"/>
           </w:tcPr>
           <w:p>
-            <w:r/>
+            <w:r>
+              <w:t>1</w:t>
+            </w:r>
           </w:p>
         </w:tc>
       </w:tr>
@@ -2176,9 +2054,7 @@
             <w:tcW w:type="dxa" w:w="1728"/>
           </w:tcPr>
           <w:p>
-            <w:r>
-              <w:t>1</w:t>
-            </w:r>
+            <w:r/>
           </w:p>
         </w:tc>
         <w:tc>
@@ -2194,9 +2070,7 @@
             <w:tcW w:type="dxa" w:w="1728"/>
           </w:tcPr>
           <w:p>
-            <w:r>
-              <w:t>1</w:t>
-            </w:r>
+            <w:r/>
           </w:p>
         </w:tc>
       </w:tr>
@@ -2217,7 +2091,7 @@
           </w:tcPr>
           <w:p>
             <w:r>
-              <w:t>13</w:t>
+              <w:t>12</w:t>
             </w:r>
           </w:p>
         </w:tc>
@@ -2226,7 +2100,9 @@
             <w:tcW w:type="dxa" w:w="1728"/>
           </w:tcPr>
           <w:p>
-            <w:r/>
+            <w:r>
+              <w:t>1</w:t>
+            </w:r>
           </w:p>
         </w:tc>
         <w:tc>
@@ -2264,6 +2140,14 @@
             <w:tcW w:type="dxa" w:w="1728"/>
           </w:tcPr>
           <w:p>
+            <w:r/>
+          </w:p>
+        </w:tc>
+        <w:tc>
+          <w:tcPr>
+            <w:tcW w:type="dxa" w:w="1728"/>
+          </w:tcPr>
+          <w:p>
             <w:r>
               <w:t>1</w:t>
             </w:r>
@@ -2274,15 +2158,9 @@
             <w:tcW w:type="dxa" w:w="1728"/>
           </w:tcPr>
           <w:p>
-            <w:r/>
-          </w:p>
-        </w:tc>
-        <w:tc>
-          <w:tcPr>
-            <w:tcW w:type="dxa" w:w="1728"/>
-          </w:tcPr>
-          <w:p>
-            <w:r/>
+            <w:r>
+              <w:t>2</w:t>
+            </w:r>
           </w:p>
         </w:tc>
         <w:tc>
@@ -2291,7 +2169,7 @@
           </w:tcPr>
           <w:p>
             <w:r>
-              <w:t>1</w:t>
+              <w:t>3</w:t>
             </w:r>
           </w:p>
         </w:tc>
@@ -2356,8 +2234,16 @@
             <w:tcW w:type="dxa" w:w="1728"/>
           </w:tcPr>
           <w:p>
+            <w:r/>
+          </w:p>
+        </w:tc>
+        <w:tc>
+          <w:tcPr>
+            <w:tcW w:type="dxa" w:w="1728"/>
+          </w:tcPr>
+          <w:p>
             <w:r>
-              <w:t>1</w:t>
+              <w:t>2</w:t>
             </w:r>
           </w:p>
         </w:tc>
@@ -2374,16 +2260,8 @@
             <w:tcW w:type="dxa" w:w="1728"/>
           </w:tcPr>
           <w:p>
-            <w:r/>
-          </w:p>
-        </w:tc>
-        <w:tc>
-          <w:tcPr>
-            <w:tcW w:type="dxa" w:w="1728"/>
-          </w:tcPr>
-          <w:p>
             <w:r>
-              <w:t>1</w:t>
+              <w:t>2</w:t>
             </w:r>
           </w:p>
         </w:tc>
@@ -2465,7 +2343,7 @@
           </w:tcPr>
           <w:p>
             <w:r>
-              <w:t>2</w:t>
+              <w:t>3</w:t>
             </w:r>
           </w:p>
         </w:tc>
@@ -2475,7 +2353,7 @@
           </w:tcPr>
           <w:p>
             <w:r>
-              <w:t>2</w:t>
+              <w:t>3</w:t>
             </w:r>
           </w:p>
         </w:tc>
@@ -2584,9 +2462,7 @@
             <w:tcW w:type="dxa" w:w="1728"/>
           </w:tcPr>
           <w:p>
-            <w:r>
-              <w:t>1</w:t>
-            </w:r>
+            <w:r/>
           </w:p>
         </w:tc>
         <w:tc>
@@ -2610,9 +2486,7 @@
             <w:tcW w:type="dxa" w:w="1728"/>
           </w:tcPr>
           <w:p>
-            <w:r>
-              <w:t>1</w:t>
-            </w:r>
+            <w:r/>
           </w:p>
         </w:tc>
       </w:tr>
@@ -2677,7 +2551,7 @@
           </w:tcPr>
           <w:p>
             <w:r>
-              <w:t>19</w:t>
+              <w:t>24</w:t>
             </w:r>
           </w:p>
         </w:tc>
@@ -2687,7 +2561,7 @@
           </w:tcPr>
           <w:p>
             <w:r>
-              <w:t>4</w:t>
+              <w:t>8</w:t>
             </w:r>
           </w:p>
         </w:tc>
@@ -2697,7 +2571,7 @@
           </w:tcPr>
           <w:p>
             <w:r>
-              <w:t>2</w:t>
+              <w:t>5</w:t>
             </w:r>
           </w:p>
         </w:tc>
@@ -2707,7 +2581,7 @@
           </w:tcPr>
           <w:p>
             <w:r>
-              <w:t>25</w:t>
+              <w:t>37</w:t>
             </w:r>
           </w:p>
         </w:tc>
@@ -2719,7 +2593,7 @@
         <w:pStyle w:val="Heading1"/>
       </w:pPr>
       <w:r>
-        <w:t>RTOs &amp; Transfers: 08/21/2025</w:t>
+        <w:t>RTOs &amp; Transfers: 08/25/2025</w:t>
       </w:r>
     </w:p>
     <w:tbl>

</xml_diff>